<commit_message>
Report: Simon's part finished
</commit_message>
<xml_diff>
--- a/CryptoChat Report.docx
+++ b/CryptoChat Report.docx
@@ -421,12 +421,14 @@
         <w:rPr>
           <w:rFonts w:ascii="Times New Roman" w:hAnsi="Times New Roman" w:cs="Times New Roman"/>
           <w:sz w:val="24"/>
-        </w:rPr>
-      </w:pPr>
-      <w:r>
-        <w:rPr>
-          <w:rFonts w:ascii="Times New Roman" w:hAnsi="Times New Roman" w:cs="Times New Roman"/>
-          <w:sz w:val="24"/>
+          <w:highlight w:val="yellow"/>
+        </w:rPr>
+      </w:pPr>
+      <w:r>
+        <w:rPr>
+          <w:rFonts w:ascii="Times New Roman" w:hAnsi="Times New Roman" w:cs="Times New Roman"/>
+          <w:sz w:val="24"/>
+          <w:highlight w:val="yellow"/>
         </w:rPr>
         <w:t>Implementation.</w:t>
       </w:r>
@@ -1219,7 +1221,23 @@
           <w:rFonts w:ascii="Times New Roman" w:hAnsi="Times New Roman" w:cs="Times New Roman"/>
           <w:sz w:val="24"/>
         </w:rPr>
-        <w:t>CryptoChat was going to be was born by the student</w:t>
+        <w:t xml:space="preserve">CryptoChat was going to be </w:t>
+      </w:r>
+      <w:proofErr w:type="spellStart"/>
+      <w:r>
+        <w:rPr>
+          <w:rFonts w:ascii="Times New Roman" w:hAnsi="Times New Roman" w:cs="Times New Roman"/>
+          <w:sz w:val="24"/>
+        </w:rPr>
+        <w:t>born</w:t>
+      </w:r>
+      <w:proofErr w:type="spellEnd"/>
+      <w:r>
+        <w:rPr>
+          <w:rFonts w:ascii="Times New Roman" w:hAnsi="Times New Roman" w:cs="Times New Roman"/>
+          <w:sz w:val="24"/>
+        </w:rPr>
+        <w:t xml:space="preserve"> by the student</w:t>
       </w:r>
       <w:r>
         <w:rPr>
@@ -1233,7 +1251,21 @@
           <w:rFonts w:ascii="Times New Roman" w:hAnsi="Times New Roman" w:cs="Times New Roman"/>
           <w:sz w:val="24"/>
         </w:rPr>
-        <w:t>’ curiosity towards cryptography. Not knowing what exactly they wanted to do, but at the same time craving to improve their knowledge in the fields of cryptography, they were set up to create something that was based on these principles. The aforementioned idea was, for the most part, the core of the whole project, and was always to be maintained as such, realizing the project around it. Because of this, the concept ended up being inspired by the modern-day chat software, which already utilize different type of encryption, but having on the counter side the big question of: What if you could decide your own encryption, while at the same time understanding what is happening behind the curtains?</w:t>
+        <w:t>’ curiosity towards cryptography. Not knowing what exactly they wanted to do, but at the same time craving to improve their knowledge in the fields of cryptography, they were set up to create something that was based on these principles. The aforementioned idea was, for the most part, the core of the whole project, and was always to be maintained as such, realizing the project around it. Because of this, the concept ended up being inspired by the modern-day chat software, which already utilize different type</w:t>
+      </w:r>
+      <w:r>
+        <w:rPr>
+          <w:rFonts w:ascii="Times New Roman" w:hAnsi="Times New Roman" w:cs="Times New Roman"/>
+          <w:sz w:val="24"/>
+        </w:rPr>
+        <w:t>s</w:t>
+      </w:r>
+      <w:r>
+        <w:rPr>
+          <w:rFonts w:ascii="Times New Roman" w:hAnsi="Times New Roman" w:cs="Times New Roman"/>
+          <w:sz w:val="24"/>
+        </w:rPr>
+        <w:t xml:space="preserve"> of encryption, but having on the counter side the big question of: What if you could decide your own encryption, while at the same time understanding what is happening behind the curtains?</w:t>
       </w:r>
     </w:p>
     <w:p>
@@ -1316,7 +1348,21 @@
           <w:rFonts w:ascii="Times New Roman" w:hAnsi="Times New Roman" w:cs="Times New Roman"/>
           <w:sz w:val="24"/>
         </w:rPr>
-        <w:t xml:space="preserve">In order to begin with the implementation, one of the first questions in a developer mind has to be the programming language in which a program is going to be written, but that was something that the students settled easily; the answer was Java. The decision for this was the ease of access and experience the developers had with this specific language, making it a clear cut in comparison with other languages like C++. Moreover, it was set that the program was not going to be a web application, which in turn got rid of options like JavaScript or HTML5. It is important to explain, that the creators wanted to use the least </w:t>
+        <w:t>In order to begin with the implementation, one of the first questions in a developer mind has to be the programming language in which a program is going to be written, but that was something that the students settled easily</w:t>
+      </w:r>
+      <w:r>
+        <w:rPr>
+          <w:rFonts w:ascii="Times New Roman" w:hAnsi="Times New Roman" w:cs="Times New Roman"/>
+          <w:sz w:val="24"/>
+        </w:rPr>
+        <w:t>:</w:t>
+      </w:r>
+      <w:r>
+        <w:rPr>
+          <w:rFonts w:ascii="Times New Roman" w:hAnsi="Times New Roman" w:cs="Times New Roman"/>
+          <w:sz w:val="24"/>
+        </w:rPr>
+        <w:t xml:space="preserve"> the answer was Java. The decision for this was the ease of access and experience the developers had with this specific language, making it a clear cut in comparison with other languages like C++. Moreover, it was set that the program was not going to be a web application, which in turn got rid of options like JavaScript or HTML5. It is important to explain, that the creators wanted to use the least </w:t>
       </w:r>
       <w:proofErr w:type="gramStart"/>
       <w:r>
@@ -1346,7 +1392,22 @@
           <w:rFonts w:ascii="Times New Roman" w:hAnsi="Times New Roman" w:cs="Times New Roman"/>
           <w:sz w:val="24"/>
         </w:rPr>
-        <w:t xml:space="preserve"> “from scratch”. </w:t>
+        <w:t xml:space="preserve"> “</w:t>
+      </w:r>
+      <w:r>
+        <w:rPr>
+          <w:rFonts w:ascii="Times New Roman" w:hAnsi="Times New Roman" w:cs="Times New Roman"/>
+          <w:i/>
+          <w:sz w:val="24"/>
+        </w:rPr>
+        <w:t>from scratch</w:t>
+      </w:r>
+      <w:r>
+        <w:rPr>
+          <w:rFonts w:ascii="Times New Roman" w:hAnsi="Times New Roman" w:cs="Times New Roman"/>
+          <w:sz w:val="24"/>
+        </w:rPr>
+        <w:t xml:space="preserve">”. </w:t>
       </w:r>
     </w:p>
     <w:p>
@@ -1652,6 +1713,22 @@
         <w:jc w:val="both"/>
         <w:rPr>
           <w:rFonts w:ascii="Times New Roman" w:hAnsi="Times New Roman" w:cs="Times New Roman"/>
+          <w:sz w:val="24"/>
+        </w:rPr>
+      </w:pPr>
+      <w:r>
+        <w:rPr>
+          <w:rFonts w:ascii="Times New Roman" w:hAnsi="Times New Roman" w:cs="Times New Roman"/>
+          <w:sz w:val="24"/>
+        </w:rPr>
+        <w:t>Having the main components for the communication and management both in the servers and clients, only two big pieces of a functional program were missing: the encryption and the GUI. The latter was left to a Main View controller component, which as stated in its name, was going to be in charge of drawing the whole user interface. On the other hand, the Krypto Controller was made to include all of the cryptographic algorithms for the successful encryption of the messages. It is important to clarify, that these were going to be all programmed by the students themselves, meaning they were not going to be taken out of any preexisting library.</w:t>
+      </w:r>
+    </w:p>
+    <w:p>
+      <w:pPr>
+        <w:jc w:val="both"/>
+        <w:rPr>
+          <w:rFonts w:ascii="Times New Roman" w:hAnsi="Times New Roman" w:cs="Times New Roman"/>
           <w:b/>
           <w:i/>
           <w:sz w:val="28"/>
@@ -1672,9 +1749,145 @@
         <w:jc w:val="both"/>
         <w:rPr>
           <w:rFonts w:ascii="Times New Roman" w:hAnsi="Times New Roman" w:cs="Times New Roman"/>
+          <w:sz w:val="24"/>
+        </w:rPr>
+      </w:pPr>
+      <w:r>
+        <w:rPr>
+          <w:rFonts w:ascii="Times New Roman" w:hAnsi="Times New Roman" w:cs="Times New Roman"/>
+          <w:sz w:val="24"/>
+        </w:rPr>
+        <w:t xml:space="preserve">The final product of CryptoChat was for the most part a big success, in that it accomplished most of the original ideas specified in the concept. The program has a server which can be accessed from anywhere with an internet connection, allowing an easy communication via encrypted messages through these channels. Each time a new client is connected, the program will calculate </w:t>
+      </w:r>
+      <w:r>
+        <w:rPr>
+          <w:rFonts w:ascii="Times New Roman" w:hAnsi="Times New Roman" w:cs="Times New Roman"/>
+          <w:sz w:val="24"/>
+        </w:rPr>
+        <w:t xml:space="preserve">the corresponding </w:t>
+      </w:r>
+      <w:r>
+        <w:rPr>
+          <w:rFonts w:ascii="Times New Roman" w:hAnsi="Times New Roman" w:cs="Times New Roman"/>
+          <w:sz w:val="24"/>
+        </w:rPr>
+        <w:t>asymmetric key</w:t>
+      </w:r>
+      <w:r>
+        <w:rPr>
+          <w:rFonts w:ascii="Times New Roman" w:hAnsi="Times New Roman" w:cs="Times New Roman"/>
+          <w:sz w:val="24"/>
+        </w:rPr>
+        <w:t>s;</w:t>
+      </w:r>
+      <w:r>
+        <w:rPr>
+          <w:rFonts w:ascii="Times New Roman" w:hAnsi="Times New Roman" w:cs="Times New Roman"/>
+          <w:sz w:val="24"/>
+        </w:rPr>
+        <w:t xml:space="preserve"> afterwards sharing </w:t>
+      </w:r>
+      <w:r>
+        <w:rPr>
+          <w:rFonts w:ascii="Times New Roman" w:hAnsi="Times New Roman" w:cs="Times New Roman"/>
+          <w:sz w:val="24"/>
+        </w:rPr>
+        <w:t>them</w:t>
+      </w:r>
+      <w:r>
+        <w:rPr>
+          <w:rFonts w:ascii="Times New Roman" w:hAnsi="Times New Roman" w:cs="Times New Roman"/>
+          <w:sz w:val="24"/>
+        </w:rPr>
+        <w:t xml:space="preserve"> with the previously mentioned server, which stores </w:t>
+      </w:r>
+      <w:r>
+        <w:rPr>
+          <w:rFonts w:ascii="Times New Roman" w:hAnsi="Times New Roman" w:cs="Times New Roman"/>
+          <w:sz w:val="24"/>
+        </w:rPr>
+        <w:t>them</w:t>
+      </w:r>
+      <w:r>
+        <w:rPr>
+          <w:rFonts w:ascii="Times New Roman" w:hAnsi="Times New Roman" w:cs="Times New Roman"/>
+          <w:sz w:val="24"/>
+        </w:rPr>
+        <w:t xml:space="preserve"> and in turn directs </w:t>
+      </w:r>
+      <w:r>
+        <w:rPr>
+          <w:rFonts w:ascii="Times New Roman" w:hAnsi="Times New Roman" w:cs="Times New Roman"/>
+          <w:sz w:val="24"/>
+        </w:rPr>
+        <w:t>them</w:t>
+      </w:r>
+      <w:r>
+        <w:rPr>
+          <w:rFonts w:ascii="Times New Roman" w:hAnsi="Times New Roman" w:cs="Times New Roman"/>
+          <w:sz w:val="24"/>
+        </w:rPr>
+        <w:t xml:space="preserve"> to all the other clients connected at the time of the query being sent. Thereafter, one is welcomed to a main screen in which one can select </w:t>
+      </w:r>
+      <w:r>
+        <w:rPr>
+          <w:rFonts w:ascii="Times New Roman" w:hAnsi="Times New Roman" w:cs="Times New Roman"/>
+          <w:sz w:val="24"/>
+        </w:rPr>
+        <w:t>with whom to chat with, from an array of all the other connected clients. This allows for the decision of which kind of</w:t>
+      </w:r>
+      <w:r>
+        <w:rPr>
+          <w:rFonts w:ascii="Times New Roman" w:hAnsi="Times New Roman" w:cs="Times New Roman"/>
+          <w:sz w:val="24"/>
+        </w:rPr>
+        <w:t>,</w:t>
+      </w:r>
+      <w:r>
+        <w:rPr>
+          <w:rFonts w:ascii="Times New Roman" w:hAnsi="Times New Roman" w:cs="Times New Roman"/>
+          <w:sz w:val="24"/>
+        </w:rPr>
+        <w:t xml:space="preserve"> both symmetric and asymmetric</w:t>
+      </w:r>
+      <w:r>
+        <w:rPr>
+          <w:rFonts w:ascii="Times New Roman" w:hAnsi="Times New Roman" w:cs="Times New Roman"/>
+          <w:sz w:val="24"/>
+        </w:rPr>
+        <w:t>,</w:t>
+      </w:r>
+      <w:r>
+        <w:rPr>
+          <w:rFonts w:ascii="Times New Roman" w:hAnsi="Times New Roman" w:cs="Times New Roman"/>
+          <w:sz w:val="24"/>
+        </w:rPr>
+        <w:t xml:space="preserve"> encryption is going to be used </w:t>
+      </w:r>
+      <w:r>
+        <w:rPr>
+          <w:rFonts w:ascii="Times New Roman" w:hAnsi="Times New Roman" w:cs="Times New Roman"/>
+          <w:sz w:val="24"/>
+        </w:rPr>
+        <w:t>for</w:t>
+      </w:r>
+      <w:r>
+        <w:rPr>
+          <w:rFonts w:ascii="Times New Roman" w:hAnsi="Times New Roman" w:cs="Times New Roman"/>
+          <w:sz w:val="24"/>
+        </w:rPr>
+        <w:t xml:space="preserve"> the session – which can of course be changed at any time. The types of encryption supported by CryptoChat are the following:</w:t>
+      </w:r>
+    </w:p>
+    <w:p>
+      <w:pPr>
+        <w:pStyle w:val="Listenabsatz"/>
+        <w:jc w:val="both"/>
+        <w:rPr>
+          <w:rFonts w:ascii="Times New Roman" w:hAnsi="Times New Roman" w:cs="Times New Roman"/>
           <w:b/>
           <w:i/>
-          <w:sz w:val="28"/>
+          <w:sz w:val="24"/>
         </w:rPr>
       </w:pPr>
       <w:r>
@@ -1682,12 +1895,277 @@
           <w:rFonts w:ascii="Times New Roman" w:hAnsi="Times New Roman" w:cs="Times New Roman"/>
           <w:b/>
           <w:i/>
-          <w:sz w:val="28"/>
-        </w:rPr>
-        <w:t>Conclusion:</w:t>
+          <w:sz w:val="24"/>
+        </w:rPr>
+        <w:t>Asymmetric:</w:t>
+      </w:r>
+    </w:p>
+    <w:p>
+      <w:pPr>
+        <w:pStyle w:val="Listenabsatz"/>
+        <w:numPr>
+          <w:ilvl w:val="0"/>
+          <w:numId w:val="5"/>
+        </w:numPr>
+        <w:jc w:val="both"/>
+        <w:rPr>
+          <w:rFonts w:ascii="Times New Roman" w:hAnsi="Times New Roman" w:cs="Times New Roman"/>
+          <w:sz w:val="24"/>
+        </w:rPr>
+      </w:pPr>
+      <w:r>
+        <w:rPr>
+          <w:rFonts w:ascii="Times New Roman" w:hAnsi="Times New Roman" w:cs="Times New Roman"/>
+          <w:sz w:val="24"/>
+        </w:rPr>
+        <w:t>RSA.</w:t>
+      </w:r>
+    </w:p>
+    <w:p>
+      <w:pPr>
+        <w:pStyle w:val="Listenabsatz"/>
+        <w:numPr>
+          <w:ilvl w:val="0"/>
+          <w:numId w:val="5"/>
+        </w:numPr>
+        <w:jc w:val="both"/>
+        <w:rPr>
+          <w:rFonts w:ascii="Times New Roman" w:hAnsi="Times New Roman" w:cs="Times New Roman"/>
+          <w:sz w:val="24"/>
+        </w:rPr>
+      </w:pPr>
+      <w:r>
+        <w:rPr>
+          <w:rFonts w:ascii="Times New Roman" w:hAnsi="Times New Roman" w:cs="Times New Roman"/>
+          <w:sz w:val="24"/>
+        </w:rPr>
+        <w:t>ElGamal (Diffie – Hellmann).</w:t>
+      </w:r>
+    </w:p>
+    <w:p>
+      <w:pPr>
+        <w:ind w:left="720"/>
+        <w:jc w:val="both"/>
+        <w:rPr>
+          <w:rFonts w:ascii="Times New Roman" w:hAnsi="Times New Roman" w:cs="Times New Roman"/>
+          <w:b/>
+          <w:i/>
+          <w:sz w:val="24"/>
+        </w:rPr>
+      </w:pPr>
+      <w:r>
+        <w:rPr>
+          <w:rFonts w:ascii="Times New Roman" w:hAnsi="Times New Roman" w:cs="Times New Roman"/>
+          <w:b/>
+          <w:i/>
+          <w:sz w:val="24"/>
+        </w:rPr>
+        <w:t>Symmetric:</w:t>
+      </w:r>
+    </w:p>
+    <w:p>
+      <w:pPr>
+        <w:pStyle w:val="Listenabsatz"/>
+        <w:numPr>
+          <w:ilvl w:val="0"/>
+          <w:numId w:val="5"/>
+        </w:numPr>
+        <w:jc w:val="both"/>
+        <w:rPr>
+          <w:rFonts w:ascii="Times New Roman" w:hAnsi="Times New Roman" w:cs="Times New Roman"/>
+          <w:b/>
+          <w:i/>
+          <w:sz w:val="24"/>
+        </w:rPr>
+      </w:pPr>
+      <w:r>
+        <w:rPr>
+          <w:rFonts w:ascii="Times New Roman" w:hAnsi="Times New Roman" w:cs="Times New Roman"/>
+          <w:sz w:val="24"/>
+        </w:rPr>
+        <w:t>Affine cipher.</w:t>
+      </w:r>
+    </w:p>
+    <w:p>
+      <w:pPr>
+        <w:pStyle w:val="Listenabsatz"/>
+        <w:numPr>
+          <w:ilvl w:val="0"/>
+          <w:numId w:val="5"/>
+        </w:numPr>
+        <w:jc w:val="both"/>
+        <w:rPr>
+          <w:rFonts w:ascii="Times New Roman" w:hAnsi="Times New Roman" w:cs="Times New Roman"/>
+          <w:b/>
+          <w:i/>
+          <w:sz w:val="24"/>
+        </w:rPr>
+      </w:pPr>
+      <w:r>
+        <w:rPr>
+          <w:rFonts w:ascii="Times New Roman" w:hAnsi="Times New Roman" w:cs="Times New Roman"/>
+          <w:sz w:val="24"/>
+        </w:rPr>
+        <w:t>Vigenère cipher.</w:t>
+      </w:r>
+    </w:p>
+    <w:p>
+      <w:pPr>
+        <w:pStyle w:val="Listenabsatz"/>
+        <w:numPr>
+          <w:ilvl w:val="0"/>
+          <w:numId w:val="5"/>
+        </w:numPr>
+        <w:jc w:val="both"/>
+        <w:rPr>
+          <w:rFonts w:ascii="Times New Roman" w:hAnsi="Times New Roman" w:cs="Times New Roman"/>
+          <w:b/>
+          <w:i/>
+          <w:sz w:val="24"/>
+        </w:rPr>
+      </w:pPr>
+      <w:r>
+        <w:rPr>
+          <w:rFonts w:ascii="Times New Roman" w:hAnsi="Times New Roman" w:cs="Times New Roman"/>
+          <w:sz w:val="24"/>
+        </w:rPr>
+        <w:t>Hill cipher.</w:t>
+      </w:r>
+    </w:p>
+    <w:p>
+      <w:pPr>
+        <w:pStyle w:val="Listenabsatz"/>
+        <w:numPr>
+          <w:ilvl w:val="0"/>
+          <w:numId w:val="5"/>
+        </w:numPr>
+        <w:jc w:val="both"/>
+        <w:rPr>
+          <w:rFonts w:ascii="Times New Roman" w:hAnsi="Times New Roman" w:cs="Times New Roman"/>
+          <w:b/>
+          <w:i/>
+          <w:sz w:val="24"/>
+        </w:rPr>
+      </w:pPr>
+      <w:r>
+        <w:rPr>
+          <w:rFonts w:ascii="Times New Roman" w:hAnsi="Times New Roman" w:cs="Times New Roman"/>
+          <w:sz w:val="24"/>
+        </w:rPr>
+        <w:t>Rivest Cipher 4 (RC4)</w:t>
+      </w:r>
+      <w:r>
+        <w:rPr>
+          <w:rFonts w:ascii="Times New Roman" w:hAnsi="Times New Roman" w:cs="Times New Roman"/>
+          <w:sz w:val="24"/>
+        </w:rPr>
+        <w:t>.</w:t>
+      </w:r>
+    </w:p>
+    <w:p>
+      <w:pPr>
+        <w:pStyle w:val="Listenabsatz"/>
+        <w:numPr>
+          <w:ilvl w:val="0"/>
+          <w:numId w:val="5"/>
+        </w:numPr>
+        <w:jc w:val="both"/>
+        <w:rPr>
+          <w:rFonts w:ascii="Times New Roman" w:hAnsi="Times New Roman" w:cs="Times New Roman"/>
+          <w:b/>
+          <w:i/>
+          <w:sz w:val="24"/>
+        </w:rPr>
+      </w:pPr>
+      <w:r>
+        <w:rPr>
+          <w:rFonts w:ascii="Times New Roman" w:hAnsi="Times New Roman" w:cs="Times New Roman"/>
+          <w:sz w:val="24"/>
+        </w:rPr>
+        <w:t xml:space="preserve">Data </w:t>
+      </w:r>
+      <w:r>
+        <w:rPr>
+          <w:rFonts w:ascii="Times New Roman" w:hAnsi="Times New Roman" w:cs="Times New Roman"/>
+          <w:sz w:val="24"/>
+        </w:rPr>
+        <w:t>E</w:t>
+      </w:r>
+      <w:r>
+        <w:rPr>
+          <w:rFonts w:ascii="Times New Roman" w:hAnsi="Times New Roman" w:cs="Times New Roman"/>
+          <w:sz w:val="24"/>
+        </w:rPr>
+        <w:t xml:space="preserve">ncryption </w:t>
+      </w:r>
+      <w:r>
+        <w:rPr>
+          <w:rFonts w:ascii="Times New Roman" w:hAnsi="Times New Roman" w:cs="Times New Roman"/>
+          <w:sz w:val="24"/>
+        </w:rPr>
+        <w:t>S</w:t>
+      </w:r>
+      <w:r>
+        <w:rPr>
+          <w:rFonts w:ascii="Times New Roman" w:hAnsi="Times New Roman" w:cs="Times New Roman"/>
+          <w:sz w:val="24"/>
+        </w:rPr>
+        <w:t>tandard (DES).</w:t>
+      </w:r>
+    </w:p>
+    <w:p>
+      <w:pPr>
+        <w:jc w:val="both"/>
+        <w:rPr>
+          <w:rFonts w:ascii="Times New Roman" w:hAnsi="Times New Roman" w:cs="Times New Roman"/>
+          <w:sz w:val="24"/>
+        </w:rPr>
+      </w:pPr>
+      <w:r>
+        <w:rPr>
+          <w:rFonts w:ascii="Times New Roman" w:hAnsi="Times New Roman" w:cs="Times New Roman"/>
+          <w:sz w:val="24"/>
+        </w:rPr>
+        <w:t>As an important note,</w:t>
+      </w:r>
+      <w:r>
+        <w:rPr>
+          <w:rFonts w:ascii="Times New Roman" w:hAnsi="Times New Roman" w:cs="Times New Roman"/>
+          <w:sz w:val="24"/>
+        </w:rPr>
+        <w:t xml:space="preserve"> all of the steps needed for the encryption and decryption of data are always shown to the user in the log to the right of the window, which includes the public and private keys, as well as the encrypted message. Moreover, all of the algorithms are used in a hybrid way, meaning the symmetric key is asy</w:t>
       </w:r>
       <w:bookmarkStart w:id="0" w:name="_GoBack"/>
       <w:bookmarkEnd w:id="0"/>
+      <w:r>
+        <w:rPr>
+          <w:rFonts w:ascii="Times New Roman" w:hAnsi="Times New Roman" w:cs="Times New Roman"/>
+          <w:sz w:val="24"/>
+        </w:rPr>
+        <w:t xml:space="preserve">mmetrically encrypted, while the messages themselves are </w:t>
+      </w:r>
+      <w:r>
+        <w:rPr>
+          <w:rFonts w:ascii="Times New Roman" w:hAnsi="Times New Roman" w:cs="Times New Roman"/>
+          <w:sz w:val="24"/>
+        </w:rPr>
+        <w:lastRenderedPageBreak/>
+        <w:t xml:space="preserve">encrypted symmetrically with the aforementioned key. This practice is done because the asymmetric encryption algorithms are more demanding </w:t>
+      </w:r>
+      <w:r>
+        <w:rPr>
+          <w:rFonts w:ascii="Times New Roman" w:hAnsi="Times New Roman" w:cs="Times New Roman"/>
+          <w:sz w:val="24"/>
+        </w:rPr>
+        <w:t>than the symmetric</w:t>
+      </w:r>
+      <w:r>
+        <w:rPr>
+          <w:rFonts w:ascii="Times New Roman" w:hAnsi="Times New Roman" w:cs="Times New Roman"/>
+          <w:sz w:val="24"/>
+        </w:rPr>
+        <w:t>, therefore taking more time and computing power. It is also the closest to reality, where both symmetric and asymmetric algorithms are used in conjunction in order to create the best security, while maintaining a certain feeling of instantaneousness.</w:t>
+      </w:r>
     </w:p>
     <w:p>
       <w:pPr>
@@ -2019,6 +2497,230 @@
       </w:pPr>
     </w:lvl>
   </w:abstractNum>
+  <w:abstractNum w:abstractNumId="3" w15:restartNumberingAfterBreak="0">
+    <w:nsid w:val="69E96C1B"/>
+    <w:multiLevelType w:val="hybridMultilevel"/>
+    <w:tmpl w:val="0AAA9DBA"/>
+    <w:lvl w:ilvl="0" w:tplc="34BA11D8">
+      <w:numFmt w:val="bullet"/>
+      <w:lvlText w:val="-"/>
+      <w:lvlJc w:val="left"/>
+      <w:pPr>
+        <w:ind w:left="720" w:hanging="360"/>
+      </w:pPr>
+      <w:rPr>
+        <w:rFonts w:ascii="Times New Roman" w:eastAsiaTheme="minorHAnsi" w:hAnsi="Times New Roman" w:cs="Times New Roman" w:hint="default"/>
+      </w:rPr>
+    </w:lvl>
+    <w:lvl w:ilvl="1" w:tplc="04090003" w:tentative="1">
+      <w:start w:val="1"/>
+      <w:numFmt w:val="bullet"/>
+      <w:lvlText w:val="o"/>
+      <w:lvlJc w:val="left"/>
+      <w:pPr>
+        <w:ind w:left="1440" w:hanging="360"/>
+      </w:pPr>
+      <w:rPr>
+        <w:rFonts w:ascii="Courier New" w:hAnsi="Courier New" w:cs="Courier New" w:hint="default"/>
+      </w:rPr>
+    </w:lvl>
+    <w:lvl w:ilvl="2" w:tplc="04090005" w:tentative="1">
+      <w:start w:val="1"/>
+      <w:numFmt w:val="bullet"/>
+      <w:lvlText w:val=""/>
+      <w:lvlJc w:val="left"/>
+      <w:pPr>
+        <w:ind w:left="2160" w:hanging="360"/>
+      </w:pPr>
+      <w:rPr>
+        <w:rFonts w:ascii="Wingdings" w:hAnsi="Wingdings" w:hint="default"/>
+      </w:rPr>
+    </w:lvl>
+    <w:lvl w:ilvl="3" w:tplc="04090001" w:tentative="1">
+      <w:start w:val="1"/>
+      <w:numFmt w:val="bullet"/>
+      <w:lvlText w:val=""/>
+      <w:lvlJc w:val="left"/>
+      <w:pPr>
+        <w:ind w:left="2880" w:hanging="360"/>
+      </w:pPr>
+      <w:rPr>
+        <w:rFonts w:ascii="Symbol" w:hAnsi="Symbol" w:hint="default"/>
+      </w:rPr>
+    </w:lvl>
+    <w:lvl w:ilvl="4" w:tplc="04090003" w:tentative="1">
+      <w:start w:val="1"/>
+      <w:numFmt w:val="bullet"/>
+      <w:lvlText w:val="o"/>
+      <w:lvlJc w:val="left"/>
+      <w:pPr>
+        <w:ind w:left="3600" w:hanging="360"/>
+      </w:pPr>
+      <w:rPr>
+        <w:rFonts w:ascii="Courier New" w:hAnsi="Courier New" w:cs="Courier New" w:hint="default"/>
+      </w:rPr>
+    </w:lvl>
+    <w:lvl w:ilvl="5" w:tplc="04090005" w:tentative="1">
+      <w:start w:val="1"/>
+      <w:numFmt w:val="bullet"/>
+      <w:lvlText w:val=""/>
+      <w:lvlJc w:val="left"/>
+      <w:pPr>
+        <w:ind w:left="4320" w:hanging="360"/>
+      </w:pPr>
+      <w:rPr>
+        <w:rFonts w:ascii="Wingdings" w:hAnsi="Wingdings" w:hint="default"/>
+      </w:rPr>
+    </w:lvl>
+    <w:lvl w:ilvl="6" w:tplc="04090001" w:tentative="1">
+      <w:start w:val="1"/>
+      <w:numFmt w:val="bullet"/>
+      <w:lvlText w:val=""/>
+      <w:lvlJc w:val="left"/>
+      <w:pPr>
+        <w:ind w:left="5040" w:hanging="360"/>
+      </w:pPr>
+      <w:rPr>
+        <w:rFonts w:ascii="Symbol" w:hAnsi="Symbol" w:hint="default"/>
+      </w:rPr>
+    </w:lvl>
+    <w:lvl w:ilvl="7" w:tplc="04090003" w:tentative="1">
+      <w:start w:val="1"/>
+      <w:numFmt w:val="bullet"/>
+      <w:lvlText w:val="o"/>
+      <w:lvlJc w:val="left"/>
+      <w:pPr>
+        <w:ind w:left="5760" w:hanging="360"/>
+      </w:pPr>
+      <w:rPr>
+        <w:rFonts w:ascii="Courier New" w:hAnsi="Courier New" w:cs="Courier New" w:hint="default"/>
+      </w:rPr>
+    </w:lvl>
+    <w:lvl w:ilvl="8" w:tplc="04090005" w:tentative="1">
+      <w:start w:val="1"/>
+      <w:numFmt w:val="bullet"/>
+      <w:lvlText w:val=""/>
+      <w:lvlJc w:val="left"/>
+      <w:pPr>
+        <w:ind w:left="6480" w:hanging="360"/>
+      </w:pPr>
+      <w:rPr>
+        <w:rFonts w:ascii="Wingdings" w:hAnsi="Wingdings" w:hint="default"/>
+      </w:rPr>
+    </w:lvl>
+  </w:abstractNum>
+  <w:abstractNum w:abstractNumId="4" w15:restartNumberingAfterBreak="0">
+    <w:nsid w:val="70DA25EB"/>
+    <w:multiLevelType w:val="hybridMultilevel"/>
+    <w:tmpl w:val="62B89330"/>
+    <w:lvl w:ilvl="0" w:tplc="314442A0">
+      <w:numFmt w:val="bullet"/>
+      <w:lvlText w:val="-"/>
+      <w:lvlJc w:val="left"/>
+      <w:pPr>
+        <w:ind w:left="1800" w:hanging="360"/>
+      </w:pPr>
+      <w:rPr>
+        <w:rFonts w:ascii="Times New Roman" w:eastAsiaTheme="minorHAnsi" w:hAnsi="Times New Roman" w:cs="Times New Roman" w:hint="default"/>
+      </w:rPr>
+    </w:lvl>
+    <w:lvl w:ilvl="1" w:tplc="04090003" w:tentative="1">
+      <w:start w:val="1"/>
+      <w:numFmt w:val="bullet"/>
+      <w:lvlText w:val="o"/>
+      <w:lvlJc w:val="left"/>
+      <w:pPr>
+        <w:ind w:left="2520" w:hanging="360"/>
+      </w:pPr>
+      <w:rPr>
+        <w:rFonts w:ascii="Courier New" w:hAnsi="Courier New" w:cs="Courier New" w:hint="default"/>
+      </w:rPr>
+    </w:lvl>
+    <w:lvl w:ilvl="2" w:tplc="04090005" w:tentative="1">
+      <w:start w:val="1"/>
+      <w:numFmt w:val="bullet"/>
+      <w:lvlText w:val=""/>
+      <w:lvlJc w:val="left"/>
+      <w:pPr>
+        <w:ind w:left="3240" w:hanging="360"/>
+      </w:pPr>
+      <w:rPr>
+        <w:rFonts w:ascii="Wingdings" w:hAnsi="Wingdings" w:hint="default"/>
+      </w:rPr>
+    </w:lvl>
+    <w:lvl w:ilvl="3" w:tplc="04090001" w:tentative="1">
+      <w:start w:val="1"/>
+      <w:numFmt w:val="bullet"/>
+      <w:lvlText w:val=""/>
+      <w:lvlJc w:val="left"/>
+      <w:pPr>
+        <w:ind w:left="3960" w:hanging="360"/>
+      </w:pPr>
+      <w:rPr>
+        <w:rFonts w:ascii="Symbol" w:hAnsi="Symbol" w:hint="default"/>
+      </w:rPr>
+    </w:lvl>
+    <w:lvl w:ilvl="4" w:tplc="04090003" w:tentative="1">
+      <w:start w:val="1"/>
+      <w:numFmt w:val="bullet"/>
+      <w:lvlText w:val="o"/>
+      <w:lvlJc w:val="left"/>
+      <w:pPr>
+        <w:ind w:left="4680" w:hanging="360"/>
+      </w:pPr>
+      <w:rPr>
+        <w:rFonts w:ascii="Courier New" w:hAnsi="Courier New" w:cs="Courier New" w:hint="default"/>
+      </w:rPr>
+    </w:lvl>
+    <w:lvl w:ilvl="5" w:tplc="04090005" w:tentative="1">
+      <w:start w:val="1"/>
+      <w:numFmt w:val="bullet"/>
+      <w:lvlText w:val=""/>
+      <w:lvlJc w:val="left"/>
+      <w:pPr>
+        <w:ind w:left="5400" w:hanging="360"/>
+      </w:pPr>
+      <w:rPr>
+        <w:rFonts w:ascii="Wingdings" w:hAnsi="Wingdings" w:hint="default"/>
+      </w:rPr>
+    </w:lvl>
+    <w:lvl w:ilvl="6" w:tplc="04090001" w:tentative="1">
+      <w:start w:val="1"/>
+      <w:numFmt w:val="bullet"/>
+      <w:lvlText w:val=""/>
+      <w:lvlJc w:val="left"/>
+      <w:pPr>
+        <w:ind w:left="6120" w:hanging="360"/>
+      </w:pPr>
+      <w:rPr>
+        <w:rFonts w:ascii="Symbol" w:hAnsi="Symbol" w:hint="default"/>
+      </w:rPr>
+    </w:lvl>
+    <w:lvl w:ilvl="7" w:tplc="04090003" w:tentative="1">
+      <w:start w:val="1"/>
+      <w:numFmt w:val="bullet"/>
+      <w:lvlText w:val="o"/>
+      <w:lvlJc w:val="left"/>
+      <w:pPr>
+        <w:ind w:left="6840" w:hanging="360"/>
+      </w:pPr>
+      <w:rPr>
+        <w:rFonts w:ascii="Courier New" w:hAnsi="Courier New" w:cs="Courier New" w:hint="default"/>
+      </w:rPr>
+    </w:lvl>
+    <w:lvl w:ilvl="8" w:tplc="04090005" w:tentative="1">
+      <w:start w:val="1"/>
+      <w:numFmt w:val="bullet"/>
+      <w:lvlText w:val=""/>
+      <w:lvlJc w:val="left"/>
+      <w:pPr>
+        <w:ind w:left="7560" w:hanging="360"/>
+      </w:pPr>
+      <w:rPr>
+        <w:rFonts w:ascii="Wingdings" w:hAnsi="Wingdings" w:hint="default"/>
+      </w:rPr>
+    </w:lvl>
+  </w:abstractNum>
   <w:num w:numId="1">
     <w:abstractNumId w:val="0"/>
   </w:num>
@@ -2027,6 +2729,12 @@
   </w:num>
   <w:num w:numId="3">
     <w:abstractNumId w:val="1"/>
+  </w:num>
+  <w:num w:numId="4">
+    <w:abstractNumId w:val="3"/>
+  </w:num>
+  <w:num w:numId="5">
+    <w:abstractNumId w:val="4"/>
   </w:num>
 </w:numbering>
 </file>

</xml_diff>

<commit_message>
Report: Removed list page
</commit_message>
<xml_diff>
--- a/CryptoChat Report.docx
+++ b/CryptoChat Report.docx
@@ -4,1078 +4,6 @@
   <w:body>
     <w:p>
       <w:pPr>
-        <w:pStyle w:val="Listenabsatz"/>
-        <w:numPr>
-          <w:ilvl w:val="0"/>
-          <w:numId w:val="1"/>
-        </w:numPr>
-        <w:jc w:val="both"/>
-        <w:rPr>
-          <w:rFonts w:ascii="Times New Roman" w:hAnsi="Times New Roman" w:cs="Times New Roman"/>
-          <w:sz w:val="24"/>
-          <w:highlight w:val="yellow"/>
-        </w:rPr>
-      </w:pPr>
-      <w:r>
-        <w:rPr>
-          <w:rFonts w:ascii="Times New Roman" w:hAnsi="Times New Roman" w:cs="Times New Roman"/>
-          <w:sz w:val="24"/>
-          <w:highlight w:val="yellow"/>
-        </w:rPr>
-        <w:t>Introduction.</w:t>
-      </w:r>
-      <w:r>
-        <w:rPr>
-          <w:rFonts w:ascii="Times New Roman" w:hAnsi="Times New Roman" w:cs="Times New Roman"/>
-          <w:sz w:val="24"/>
-          <w:highlight w:val="yellow"/>
-        </w:rPr>
-        <w:t xml:space="preserve"> </w:t>
-      </w:r>
-      <w:r>
-        <w:rPr>
-          <w:rFonts w:ascii="Times New Roman" w:hAnsi="Times New Roman" w:cs="Times New Roman"/>
-          <w:sz w:val="24"/>
-          <w:highlight w:val="yellow"/>
-        </w:rPr>
-        <w:t>(Simon)</w:t>
-      </w:r>
-    </w:p>
-    <w:p>
-      <w:pPr>
-        <w:pStyle w:val="Listenabsatz"/>
-        <w:numPr>
-          <w:ilvl w:val="0"/>
-          <w:numId w:val="1"/>
-        </w:numPr>
-        <w:jc w:val="both"/>
-        <w:rPr>
-          <w:rFonts w:ascii="Times New Roman" w:hAnsi="Times New Roman" w:cs="Times New Roman"/>
-          <w:sz w:val="24"/>
-          <w:highlight w:val="yellow"/>
-        </w:rPr>
-      </w:pPr>
-      <w:r>
-        <w:rPr>
-          <w:rFonts w:ascii="Times New Roman" w:hAnsi="Times New Roman" w:cs="Times New Roman"/>
-          <w:sz w:val="24"/>
-          <w:highlight w:val="yellow"/>
-        </w:rPr>
-        <w:t>Planning.</w:t>
-      </w:r>
-      <w:r>
-        <w:rPr>
-          <w:rFonts w:ascii="Times New Roman" w:hAnsi="Times New Roman" w:cs="Times New Roman"/>
-          <w:sz w:val="24"/>
-          <w:highlight w:val="yellow"/>
-        </w:rPr>
-        <w:t xml:space="preserve"> (</w:t>
-      </w:r>
-      <w:proofErr w:type="spellStart"/>
-      <w:r>
-        <w:rPr>
-          <w:rFonts w:ascii="Times New Roman" w:hAnsi="Times New Roman" w:cs="Times New Roman"/>
-          <w:sz w:val="24"/>
-          <w:highlight w:val="yellow"/>
-        </w:rPr>
-        <w:t>Matze</w:t>
-      </w:r>
-      <w:proofErr w:type="spellEnd"/>
-      <w:r>
-        <w:rPr>
-          <w:rFonts w:ascii="Times New Roman" w:hAnsi="Times New Roman" w:cs="Times New Roman"/>
-          <w:sz w:val="24"/>
-          <w:highlight w:val="yellow"/>
-        </w:rPr>
-        <w:t>)</w:t>
-      </w:r>
-    </w:p>
-    <w:p>
-      <w:pPr>
-        <w:pStyle w:val="Listenabsatz"/>
-        <w:numPr>
-          <w:ilvl w:val="1"/>
-          <w:numId w:val="1"/>
-        </w:numPr>
-        <w:jc w:val="both"/>
-        <w:rPr>
-          <w:rFonts w:ascii="Times New Roman" w:hAnsi="Times New Roman" w:cs="Times New Roman"/>
-          <w:sz w:val="24"/>
-          <w:highlight w:val="yellow"/>
-        </w:rPr>
-      </w:pPr>
-      <w:r>
-        <w:rPr>
-          <w:rFonts w:ascii="Times New Roman" w:hAnsi="Times New Roman" w:cs="Times New Roman"/>
-          <w:sz w:val="24"/>
-          <w:highlight w:val="yellow"/>
-        </w:rPr>
-        <w:t xml:space="preserve"> </w:t>
-      </w:r>
-      <w:proofErr w:type="gramStart"/>
-      <w:r>
-        <w:rPr>
-          <w:rFonts w:ascii="Times New Roman" w:hAnsi="Times New Roman" w:cs="Times New Roman"/>
-          <w:sz w:val="24"/>
-          <w:highlight w:val="yellow"/>
-        </w:rPr>
-        <w:t>Goal.</w:t>
-      </w:r>
-      <w:r>
-        <w:rPr>
-          <w:rFonts w:ascii="Times New Roman" w:hAnsi="Times New Roman" w:cs="Times New Roman"/>
-          <w:sz w:val="24"/>
-          <w:highlight w:val="yellow"/>
-        </w:rPr>
-        <w:t>(</w:t>
-      </w:r>
-      <w:proofErr w:type="spellStart"/>
-      <w:proofErr w:type="gramEnd"/>
-      <w:r>
-        <w:rPr>
-          <w:rFonts w:ascii="Times New Roman" w:hAnsi="Times New Roman" w:cs="Times New Roman"/>
-          <w:sz w:val="24"/>
-          <w:highlight w:val="yellow"/>
-        </w:rPr>
-        <w:t>Matze</w:t>
-      </w:r>
-      <w:proofErr w:type="spellEnd"/>
-      <w:r>
-        <w:rPr>
-          <w:rFonts w:ascii="Times New Roman" w:hAnsi="Times New Roman" w:cs="Times New Roman"/>
-          <w:sz w:val="24"/>
-          <w:highlight w:val="yellow"/>
-        </w:rPr>
-        <w:t>)</w:t>
-      </w:r>
-    </w:p>
-    <w:p>
-      <w:pPr>
-        <w:pStyle w:val="Listenabsatz"/>
-        <w:numPr>
-          <w:ilvl w:val="1"/>
-          <w:numId w:val="1"/>
-        </w:numPr>
-        <w:jc w:val="both"/>
-        <w:rPr>
-          <w:rFonts w:ascii="Times New Roman" w:hAnsi="Times New Roman" w:cs="Times New Roman"/>
-          <w:sz w:val="24"/>
-          <w:highlight w:val="yellow"/>
-        </w:rPr>
-      </w:pPr>
-      <w:r>
-        <w:rPr>
-          <w:rFonts w:ascii="Times New Roman" w:hAnsi="Times New Roman" w:cs="Times New Roman"/>
-          <w:sz w:val="24"/>
-          <w:highlight w:val="yellow"/>
-        </w:rPr>
-        <w:t xml:space="preserve"> Core idea.</w:t>
-      </w:r>
-      <w:r>
-        <w:rPr>
-          <w:rFonts w:ascii="Times New Roman" w:hAnsi="Times New Roman" w:cs="Times New Roman"/>
-          <w:sz w:val="24"/>
-          <w:highlight w:val="yellow"/>
-        </w:rPr>
-        <w:t xml:space="preserve"> (</w:t>
-      </w:r>
-      <w:proofErr w:type="spellStart"/>
-      <w:r>
-        <w:rPr>
-          <w:rFonts w:ascii="Times New Roman" w:hAnsi="Times New Roman" w:cs="Times New Roman"/>
-          <w:sz w:val="24"/>
-          <w:highlight w:val="yellow"/>
-        </w:rPr>
-        <w:t>Matze</w:t>
-      </w:r>
-      <w:proofErr w:type="spellEnd"/>
-      <w:r>
-        <w:rPr>
-          <w:rFonts w:ascii="Times New Roman" w:hAnsi="Times New Roman" w:cs="Times New Roman"/>
-          <w:sz w:val="24"/>
-          <w:highlight w:val="yellow"/>
-        </w:rPr>
-        <w:t>)</w:t>
-      </w:r>
-      <w:r>
-        <w:rPr>
-          <w:rFonts w:ascii="Times New Roman" w:hAnsi="Times New Roman" w:cs="Times New Roman"/>
-          <w:sz w:val="24"/>
-          <w:highlight w:val="yellow"/>
-        </w:rPr>
-        <w:t xml:space="preserve"> </w:t>
-      </w:r>
-    </w:p>
-    <w:p>
-      <w:pPr>
-        <w:pStyle w:val="Listenabsatz"/>
-        <w:numPr>
-          <w:ilvl w:val="0"/>
-          <w:numId w:val="1"/>
-        </w:numPr>
-        <w:jc w:val="both"/>
-        <w:rPr>
-          <w:rFonts w:ascii="Times New Roman" w:hAnsi="Times New Roman" w:cs="Times New Roman"/>
-          <w:sz w:val="24"/>
-        </w:rPr>
-      </w:pPr>
-      <w:proofErr w:type="gramStart"/>
-      <w:r>
-        <w:rPr>
-          <w:rFonts w:ascii="Times New Roman" w:hAnsi="Times New Roman" w:cs="Times New Roman"/>
-          <w:sz w:val="24"/>
-        </w:rPr>
-        <w:t>Concept.</w:t>
-      </w:r>
-      <w:r>
-        <w:rPr>
-          <w:rFonts w:ascii="Times New Roman" w:hAnsi="Times New Roman" w:cs="Times New Roman"/>
-          <w:sz w:val="24"/>
-        </w:rPr>
-        <w:t>(</w:t>
-      </w:r>
-      <w:proofErr w:type="gramEnd"/>
-      <w:r>
-        <w:rPr>
-          <w:rFonts w:ascii="Times New Roman" w:hAnsi="Times New Roman" w:cs="Times New Roman"/>
-          <w:sz w:val="24"/>
-        </w:rPr>
-        <w:t>Simon)</w:t>
-      </w:r>
-    </w:p>
-    <w:p>
-      <w:pPr>
-        <w:pStyle w:val="Listenabsatz"/>
-        <w:numPr>
-          <w:ilvl w:val="1"/>
-          <w:numId w:val="1"/>
-        </w:numPr>
-        <w:jc w:val="both"/>
-        <w:rPr>
-          <w:rFonts w:ascii="Times New Roman" w:hAnsi="Times New Roman" w:cs="Times New Roman"/>
-          <w:sz w:val="24"/>
-          <w:highlight w:val="red"/>
-        </w:rPr>
-      </w:pPr>
-      <w:r>
-        <w:rPr>
-          <w:rFonts w:ascii="Times New Roman" w:hAnsi="Times New Roman" w:cs="Times New Roman"/>
-          <w:sz w:val="24"/>
-        </w:rPr>
-        <w:t xml:space="preserve"> </w:t>
-      </w:r>
-      <w:r>
-        <w:rPr>
-          <w:rFonts w:ascii="Times New Roman" w:hAnsi="Times New Roman" w:cs="Times New Roman"/>
-          <w:sz w:val="24"/>
-          <w:highlight w:val="red"/>
-        </w:rPr>
-        <w:t>Requirements analysis.</w:t>
-      </w:r>
-      <w:r>
-        <w:rPr>
-          <w:rFonts w:ascii="Times New Roman" w:hAnsi="Times New Roman" w:cs="Times New Roman"/>
-          <w:sz w:val="24"/>
-          <w:highlight w:val="red"/>
-        </w:rPr>
-        <w:t xml:space="preserve"> (Simon)</w:t>
-      </w:r>
-      <w:r>
-        <w:rPr>
-          <w:rFonts w:ascii="Times New Roman" w:hAnsi="Times New Roman" w:cs="Times New Roman"/>
-          <w:sz w:val="24"/>
-          <w:highlight w:val="red"/>
-        </w:rPr>
-        <w:t xml:space="preserve"> – Not needed</w:t>
-      </w:r>
-    </w:p>
-    <w:p>
-      <w:pPr>
-        <w:pStyle w:val="Listenabsatz"/>
-        <w:numPr>
-          <w:ilvl w:val="1"/>
-          <w:numId w:val="1"/>
-        </w:numPr>
-        <w:jc w:val="both"/>
-        <w:rPr>
-          <w:rFonts w:ascii="Times New Roman" w:hAnsi="Times New Roman" w:cs="Times New Roman"/>
-          <w:sz w:val="24"/>
-          <w:highlight w:val="yellow"/>
-        </w:rPr>
-      </w:pPr>
-      <w:r>
-        <w:rPr>
-          <w:rFonts w:ascii="Times New Roman" w:hAnsi="Times New Roman" w:cs="Times New Roman"/>
-          <w:sz w:val="24"/>
-        </w:rPr>
-        <w:t xml:space="preserve"> </w:t>
-      </w:r>
-      <w:r>
-        <w:rPr>
-          <w:rFonts w:ascii="Times New Roman" w:hAnsi="Times New Roman" w:cs="Times New Roman"/>
-          <w:sz w:val="24"/>
-          <w:highlight w:val="yellow"/>
-        </w:rPr>
-        <w:t>Technical frameworks.</w:t>
-      </w:r>
-      <w:r>
-        <w:rPr>
-          <w:rFonts w:ascii="Times New Roman" w:hAnsi="Times New Roman" w:cs="Times New Roman"/>
-          <w:sz w:val="24"/>
-          <w:highlight w:val="yellow"/>
-        </w:rPr>
-        <w:t xml:space="preserve"> (Simon)</w:t>
-      </w:r>
-    </w:p>
-    <w:p>
-      <w:pPr>
-        <w:pStyle w:val="Listenabsatz"/>
-        <w:numPr>
-          <w:ilvl w:val="1"/>
-          <w:numId w:val="1"/>
-        </w:numPr>
-        <w:jc w:val="both"/>
-        <w:rPr>
-          <w:rFonts w:ascii="Times New Roman" w:hAnsi="Times New Roman" w:cs="Times New Roman"/>
-          <w:sz w:val="24"/>
-        </w:rPr>
-      </w:pPr>
-      <w:r>
-        <w:rPr>
-          <w:rFonts w:ascii="Times New Roman" w:hAnsi="Times New Roman" w:cs="Times New Roman"/>
-          <w:sz w:val="24"/>
-        </w:rPr>
-        <w:t xml:space="preserve"> </w:t>
-      </w:r>
-      <w:r>
-        <w:rPr>
-          <w:rFonts w:ascii="Times New Roman" w:hAnsi="Times New Roman" w:cs="Times New Roman"/>
-          <w:sz w:val="24"/>
-          <w:highlight w:val="yellow"/>
-        </w:rPr>
-        <w:t>Technical concept.</w:t>
-      </w:r>
-      <w:r>
-        <w:rPr>
-          <w:rFonts w:ascii="Times New Roman" w:hAnsi="Times New Roman" w:cs="Times New Roman"/>
-          <w:sz w:val="24"/>
-          <w:highlight w:val="yellow"/>
-        </w:rPr>
-        <w:t xml:space="preserve"> (Simon)</w:t>
-      </w:r>
-    </w:p>
-    <w:p>
-      <w:pPr>
-        <w:pStyle w:val="Listenabsatz"/>
-        <w:numPr>
-          <w:ilvl w:val="1"/>
-          <w:numId w:val="1"/>
-        </w:numPr>
-        <w:jc w:val="both"/>
-        <w:rPr>
-          <w:rFonts w:ascii="Times New Roman" w:hAnsi="Times New Roman" w:cs="Times New Roman"/>
-          <w:sz w:val="24"/>
-          <w:highlight w:val="red"/>
-        </w:rPr>
-      </w:pPr>
-      <w:r>
-        <w:rPr>
-          <w:rFonts w:ascii="Times New Roman" w:hAnsi="Times New Roman" w:cs="Times New Roman"/>
-          <w:sz w:val="24"/>
-        </w:rPr>
-        <w:t xml:space="preserve"> </w:t>
-      </w:r>
-      <w:r>
-        <w:rPr>
-          <w:rFonts w:ascii="Times New Roman" w:hAnsi="Times New Roman" w:cs="Times New Roman"/>
-          <w:sz w:val="24"/>
-          <w:highlight w:val="red"/>
-        </w:rPr>
-        <w:t>Operational concept.</w:t>
-      </w:r>
-      <w:r>
-        <w:rPr>
-          <w:rFonts w:ascii="Times New Roman" w:hAnsi="Times New Roman" w:cs="Times New Roman"/>
-          <w:sz w:val="24"/>
-          <w:highlight w:val="red"/>
-        </w:rPr>
-        <w:t xml:space="preserve"> (Simon)</w:t>
-      </w:r>
-      <w:r>
-        <w:rPr>
-          <w:rFonts w:ascii="Times New Roman" w:hAnsi="Times New Roman" w:cs="Times New Roman"/>
-          <w:sz w:val="24"/>
-          <w:highlight w:val="red"/>
-        </w:rPr>
-        <w:t xml:space="preserve"> – Not needed</w:t>
-      </w:r>
-    </w:p>
-    <w:p>
-      <w:pPr>
-        <w:pStyle w:val="Listenabsatz"/>
-        <w:numPr>
-          <w:ilvl w:val="0"/>
-          <w:numId w:val="1"/>
-        </w:numPr>
-        <w:jc w:val="both"/>
-        <w:rPr>
-          <w:rFonts w:ascii="Times New Roman" w:hAnsi="Times New Roman" w:cs="Times New Roman"/>
-          <w:sz w:val="24"/>
-          <w:highlight w:val="yellow"/>
-        </w:rPr>
-      </w:pPr>
-      <w:r>
-        <w:rPr>
-          <w:rFonts w:ascii="Times New Roman" w:hAnsi="Times New Roman" w:cs="Times New Roman"/>
-          <w:sz w:val="24"/>
-          <w:highlight w:val="yellow"/>
-        </w:rPr>
-        <w:t>Implementation.</w:t>
-      </w:r>
-    </w:p>
-    <w:p>
-      <w:pPr>
-        <w:pStyle w:val="Listenabsatz"/>
-        <w:numPr>
-          <w:ilvl w:val="1"/>
-          <w:numId w:val="1"/>
-        </w:numPr>
-        <w:jc w:val="both"/>
-        <w:rPr>
-          <w:rFonts w:ascii="Times New Roman" w:hAnsi="Times New Roman" w:cs="Times New Roman"/>
-          <w:sz w:val="24"/>
-          <w:highlight w:val="magenta"/>
-        </w:rPr>
-      </w:pPr>
-      <w:r>
-        <w:rPr>
-          <w:rFonts w:ascii="Times New Roman" w:hAnsi="Times New Roman" w:cs="Times New Roman"/>
-          <w:sz w:val="24"/>
-        </w:rPr>
-        <w:t xml:space="preserve"> </w:t>
-      </w:r>
-      <w:r>
-        <w:rPr>
-          <w:rFonts w:ascii="Times New Roman" w:hAnsi="Times New Roman" w:cs="Times New Roman"/>
-          <w:sz w:val="24"/>
-          <w:highlight w:val="magenta"/>
-        </w:rPr>
-        <w:t>Software architecture.</w:t>
-      </w:r>
-      <w:r>
-        <w:rPr>
-          <w:rFonts w:ascii="Times New Roman" w:hAnsi="Times New Roman" w:cs="Times New Roman"/>
-          <w:sz w:val="24"/>
-          <w:highlight w:val="magenta"/>
-        </w:rPr>
-        <w:t xml:space="preserve"> (</w:t>
-      </w:r>
-      <w:proofErr w:type="spellStart"/>
-      <w:r>
-        <w:rPr>
-          <w:rFonts w:ascii="Times New Roman" w:hAnsi="Times New Roman" w:cs="Times New Roman"/>
-          <w:sz w:val="24"/>
-          <w:highlight w:val="magenta"/>
-        </w:rPr>
-        <w:t>Matze</w:t>
-      </w:r>
-      <w:proofErr w:type="spellEnd"/>
-      <w:r>
-        <w:rPr>
-          <w:rFonts w:ascii="Times New Roman" w:hAnsi="Times New Roman" w:cs="Times New Roman"/>
-          <w:sz w:val="24"/>
-          <w:highlight w:val="magenta"/>
-        </w:rPr>
-        <w:t>)</w:t>
-      </w:r>
-      <w:r>
-        <w:rPr>
-          <w:rFonts w:ascii="Times New Roman" w:hAnsi="Times New Roman" w:cs="Times New Roman"/>
-          <w:sz w:val="24"/>
-          <w:highlight w:val="magenta"/>
-        </w:rPr>
-        <w:t xml:space="preserve"> – We can add a copy of the actual class diagram (would be nice)</w:t>
-      </w:r>
-    </w:p>
-    <w:p>
-      <w:pPr>
-        <w:pStyle w:val="Listenabsatz"/>
-        <w:jc w:val="both"/>
-        <w:rPr>
-          <w:rFonts w:ascii="Times New Roman" w:hAnsi="Times New Roman" w:cs="Times New Roman"/>
-          <w:sz w:val="24"/>
-        </w:rPr>
-      </w:pPr>
-      <w:r>
-        <w:rPr>
-          <w:rFonts w:ascii="Times New Roman" w:hAnsi="Times New Roman" w:cs="Times New Roman"/>
-          <w:color w:val="FF0000"/>
-          <w:sz w:val="24"/>
-        </w:rPr>
-        <w:t xml:space="preserve">___Stand </w:t>
-      </w:r>
-      <w:proofErr w:type="spellStart"/>
-      <w:r>
-        <w:rPr>
-          <w:rFonts w:ascii="Times New Roman" w:hAnsi="Times New Roman" w:cs="Times New Roman"/>
-          <w:color w:val="FF0000"/>
-          <w:sz w:val="24"/>
-        </w:rPr>
-        <w:t>heute</w:t>
-      </w:r>
-      <w:proofErr w:type="spellEnd"/>
-      <w:r>
-        <w:rPr>
-          <w:rFonts w:ascii="Times New Roman" w:hAnsi="Times New Roman" w:cs="Times New Roman"/>
-          <w:color w:val="FF0000"/>
-          <w:sz w:val="24"/>
-        </w:rPr>
-        <w:t>___</w:t>
-      </w:r>
-    </w:p>
-    <w:p>
-      <w:pPr>
-        <w:pStyle w:val="Listenabsatz"/>
-        <w:numPr>
-          <w:ilvl w:val="1"/>
-          <w:numId w:val="1"/>
-        </w:numPr>
-        <w:jc w:val="both"/>
-        <w:rPr>
-          <w:rFonts w:ascii="Times New Roman" w:hAnsi="Times New Roman" w:cs="Times New Roman"/>
-          <w:sz w:val="24"/>
-        </w:rPr>
-      </w:pPr>
-      <w:r>
-        <w:rPr>
-          <w:rFonts w:ascii="Times New Roman" w:hAnsi="Times New Roman" w:cs="Times New Roman"/>
-          <w:sz w:val="24"/>
-        </w:rPr>
-        <w:t xml:space="preserve"> </w:t>
-      </w:r>
-      <w:r>
-        <w:rPr>
-          <w:rFonts w:ascii="Times New Roman" w:hAnsi="Times New Roman" w:cs="Times New Roman"/>
-          <w:sz w:val="24"/>
-        </w:rPr>
-        <w:t>Software development</w:t>
-      </w:r>
-      <w:r>
-        <w:rPr>
-          <w:rFonts w:ascii="Times New Roman" w:hAnsi="Times New Roman" w:cs="Times New Roman"/>
-          <w:sz w:val="24"/>
-        </w:rPr>
-        <w:t>.</w:t>
-      </w:r>
-      <w:r>
-        <w:rPr>
-          <w:rFonts w:ascii="Times New Roman" w:hAnsi="Times New Roman" w:cs="Times New Roman"/>
-          <w:sz w:val="24"/>
-        </w:rPr>
-        <w:t xml:space="preserve"> </w:t>
-      </w:r>
-      <w:r>
-        <w:rPr>
-          <w:rFonts w:ascii="Times New Roman" w:hAnsi="Times New Roman" w:cs="Times New Roman"/>
-          <w:sz w:val="24"/>
-        </w:rPr>
-        <w:t>(</w:t>
-      </w:r>
-      <w:proofErr w:type="spellStart"/>
-      <w:r>
-        <w:rPr>
-          <w:rFonts w:ascii="Times New Roman" w:hAnsi="Times New Roman" w:cs="Times New Roman"/>
-          <w:sz w:val="24"/>
-        </w:rPr>
-        <w:t>Überschrift</w:t>
-      </w:r>
-      <w:proofErr w:type="spellEnd"/>
-      <w:r>
-        <w:rPr>
-          <w:rFonts w:ascii="Times New Roman" w:hAnsi="Times New Roman" w:cs="Times New Roman"/>
-          <w:sz w:val="24"/>
-        </w:rPr>
-        <w:t>)</w:t>
-      </w:r>
-    </w:p>
-    <w:p>
-      <w:pPr>
-        <w:pStyle w:val="Listenabsatz"/>
-        <w:numPr>
-          <w:ilvl w:val="2"/>
-          <w:numId w:val="1"/>
-        </w:numPr>
-        <w:jc w:val="both"/>
-        <w:rPr>
-          <w:rFonts w:ascii="Times New Roman" w:hAnsi="Times New Roman" w:cs="Times New Roman"/>
-          <w:sz w:val="24"/>
-          <w:highlight w:val="red"/>
-        </w:rPr>
-      </w:pPr>
-      <w:r>
-        <w:rPr>
-          <w:rFonts w:ascii="Times New Roman" w:hAnsi="Times New Roman" w:cs="Times New Roman"/>
-          <w:sz w:val="24"/>
-          <w:highlight w:val="red"/>
-        </w:rPr>
-        <w:t>Theoretical framework</w:t>
-      </w:r>
-      <w:r>
-        <w:rPr>
-          <w:rFonts w:ascii="Times New Roman" w:hAnsi="Times New Roman" w:cs="Times New Roman"/>
-          <w:sz w:val="24"/>
-          <w:highlight w:val="red"/>
-        </w:rPr>
-        <w:t xml:space="preserve"> (</w:t>
-      </w:r>
-      <w:proofErr w:type="spellStart"/>
-      <w:r>
-        <w:rPr>
-          <w:rFonts w:ascii="Times New Roman" w:hAnsi="Times New Roman" w:cs="Times New Roman"/>
-          <w:sz w:val="24"/>
-          <w:highlight w:val="red"/>
-        </w:rPr>
-        <w:t>Überschrift</w:t>
-      </w:r>
-      <w:proofErr w:type="spellEnd"/>
-      <w:r>
-        <w:rPr>
-          <w:rFonts w:ascii="Times New Roman" w:hAnsi="Times New Roman" w:cs="Times New Roman"/>
-          <w:sz w:val="24"/>
-          <w:highlight w:val="red"/>
-        </w:rPr>
-        <w:t>)</w:t>
-      </w:r>
-      <w:r>
-        <w:rPr>
-          <w:rFonts w:ascii="Times New Roman" w:hAnsi="Times New Roman" w:cs="Times New Roman"/>
-          <w:sz w:val="24"/>
-          <w:highlight w:val="red"/>
-        </w:rPr>
-        <w:t xml:space="preserve"> </w:t>
-      </w:r>
-      <w:r>
-        <w:rPr>
-          <w:rFonts w:ascii="Times New Roman" w:hAnsi="Times New Roman" w:cs="Times New Roman"/>
-          <w:sz w:val="24"/>
-          <w:highlight w:val="red"/>
-        </w:rPr>
-        <w:t>– Not needed</w:t>
-      </w:r>
-    </w:p>
-    <w:p>
-      <w:pPr>
-        <w:pStyle w:val="Listenabsatz"/>
-        <w:numPr>
-          <w:ilvl w:val="3"/>
-          <w:numId w:val="1"/>
-        </w:numPr>
-        <w:jc w:val="both"/>
-        <w:rPr>
-          <w:rFonts w:ascii="Times New Roman" w:hAnsi="Times New Roman" w:cs="Times New Roman"/>
-          <w:sz w:val="24"/>
-          <w:highlight w:val="red"/>
-        </w:rPr>
-      </w:pPr>
-      <w:r>
-        <w:rPr>
-          <w:rFonts w:ascii="Times New Roman" w:hAnsi="Times New Roman" w:cs="Times New Roman"/>
-          <w:sz w:val="24"/>
-          <w:highlight w:val="red"/>
-        </w:rPr>
-        <w:t xml:space="preserve"> Symmetric Cryptography.</w:t>
-      </w:r>
-      <w:r>
-        <w:rPr>
-          <w:rFonts w:ascii="Times New Roman" w:hAnsi="Times New Roman" w:cs="Times New Roman"/>
-          <w:sz w:val="24"/>
-          <w:highlight w:val="red"/>
-        </w:rPr>
-        <w:t xml:space="preserve"> (Simon)</w:t>
-      </w:r>
-    </w:p>
-    <w:p>
-      <w:pPr>
-        <w:pStyle w:val="Listenabsatz"/>
-        <w:numPr>
-          <w:ilvl w:val="3"/>
-          <w:numId w:val="1"/>
-        </w:numPr>
-        <w:jc w:val="both"/>
-        <w:rPr>
-          <w:rFonts w:ascii="Times New Roman" w:hAnsi="Times New Roman" w:cs="Times New Roman"/>
-          <w:sz w:val="24"/>
-          <w:highlight w:val="red"/>
-        </w:rPr>
-      </w:pPr>
-      <w:r>
-        <w:rPr>
-          <w:rFonts w:ascii="Times New Roman" w:hAnsi="Times New Roman" w:cs="Times New Roman"/>
-          <w:sz w:val="24"/>
-          <w:highlight w:val="red"/>
-        </w:rPr>
-        <w:t xml:space="preserve"> Asymmetric Cryptography.</w:t>
-      </w:r>
-      <w:r>
-        <w:rPr>
-          <w:rFonts w:ascii="Times New Roman" w:hAnsi="Times New Roman" w:cs="Times New Roman"/>
-          <w:sz w:val="24"/>
-          <w:highlight w:val="red"/>
-        </w:rPr>
-        <w:t xml:space="preserve"> (Simon)</w:t>
-      </w:r>
-    </w:p>
-    <w:p>
-      <w:pPr>
-        <w:pStyle w:val="Listenabsatz"/>
-        <w:numPr>
-          <w:ilvl w:val="3"/>
-          <w:numId w:val="1"/>
-        </w:numPr>
-        <w:jc w:val="both"/>
-        <w:rPr>
-          <w:rFonts w:ascii="Times New Roman" w:hAnsi="Times New Roman" w:cs="Times New Roman"/>
-          <w:sz w:val="24"/>
-          <w:highlight w:val="red"/>
-        </w:rPr>
-      </w:pPr>
-      <w:r>
-        <w:rPr>
-          <w:rFonts w:ascii="Times New Roman" w:hAnsi="Times New Roman" w:cs="Times New Roman"/>
-          <w:sz w:val="24"/>
-          <w:highlight w:val="red"/>
-        </w:rPr>
-        <w:t xml:space="preserve"> Server – Client architecture.</w:t>
-      </w:r>
-      <w:r>
-        <w:rPr>
-          <w:rFonts w:ascii="Times New Roman" w:hAnsi="Times New Roman" w:cs="Times New Roman"/>
-          <w:sz w:val="24"/>
-          <w:highlight w:val="red"/>
-        </w:rPr>
-        <w:t xml:space="preserve"> (</w:t>
-      </w:r>
-      <w:proofErr w:type="spellStart"/>
-      <w:r>
-        <w:rPr>
-          <w:rFonts w:ascii="Times New Roman" w:hAnsi="Times New Roman" w:cs="Times New Roman"/>
-          <w:sz w:val="24"/>
-          <w:highlight w:val="red"/>
-        </w:rPr>
-        <w:t>Matze</w:t>
-      </w:r>
-      <w:proofErr w:type="spellEnd"/>
-      <w:r>
-        <w:rPr>
-          <w:rFonts w:ascii="Times New Roman" w:hAnsi="Times New Roman" w:cs="Times New Roman"/>
-          <w:sz w:val="24"/>
-          <w:highlight w:val="red"/>
-        </w:rPr>
-        <w:t>)</w:t>
-      </w:r>
-    </w:p>
-    <w:p>
-      <w:pPr>
-        <w:pStyle w:val="Listenabsatz"/>
-        <w:numPr>
-          <w:ilvl w:val="3"/>
-          <w:numId w:val="1"/>
-        </w:numPr>
-        <w:jc w:val="both"/>
-        <w:rPr>
-          <w:rFonts w:ascii="Times New Roman" w:hAnsi="Times New Roman" w:cs="Times New Roman"/>
-          <w:sz w:val="24"/>
-          <w:highlight w:val="red"/>
-        </w:rPr>
-      </w:pPr>
-      <w:r>
-        <w:rPr>
-          <w:rFonts w:ascii="Times New Roman" w:hAnsi="Times New Roman" w:cs="Times New Roman"/>
-          <w:sz w:val="24"/>
-          <w:highlight w:val="red"/>
-        </w:rPr>
-        <w:t xml:space="preserve">.  (Observer Pattern </w:t>
-      </w:r>
-      <w:proofErr w:type="spellStart"/>
-      <w:r>
-        <w:rPr>
-          <w:rFonts w:ascii="Times New Roman" w:hAnsi="Times New Roman" w:cs="Times New Roman"/>
-          <w:sz w:val="24"/>
-          <w:highlight w:val="red"/>
-        </w:rPr>
-        <w:t>usw</w:t>
-      </w:r>
-      <w:proofErr w:type="spellEnd"/>
-      <w:r>
-        <w:rPr>
-          <w:rFonts w:ascii="Times New Roman" w:hAnsi="Times New Roman" w:cs="Times New Roman"/>
-          <w:sz w:val="24"/>
-          <w:highlight w:val="red"/>
-        </w:rPr>
-        <w:t xml:space="preserve">. </w:t>
-      </w:r>
-      <w:proofErr w:type="spellStart"/>
-      <w:proofErr w:type="gramStart"/>
-      <w:r>
-        <w:rPr>
-          <w:rFonts w:ascii="Times New Roman" w:hAnsi="Times New Roman" w:cs="Times New Roman"/>
-          <w:sz w:val="24"/>
-          <w:highlight w:val="red"/>
-        </w:rPr>
-        <w:t>Matze</w:t>
-      </w:r>
-      <w:proofErr w:type="spellEnd"/>
-      <w:r>
-        <w:rPr>
-          <w:rFonts w:ascii="Times New Roman" w:hAnsi="Times New Roman" w:cs="Times New Roman"/>
-          <w:sz w:val="24"/>
-          <w:highlight w:val="red"/>
-        </w:rPr>
-        <w:t xml:space="preserve"> )</w:t>
-      </w:r>
-      <w:proofErr w:type="gramEnd"/>
-      <w:r>
-        <w:rPr>
-          <w:rFonts w:ascii="Times New Roman" w:hAnsi="Times New Roman" w:cs="Times New Roman"/>
-          <w:sz w:val="24"/>
-          <w:highlight w:val="red"/>
-        </w:rPr>
-        <w:t xml:space="preserve">  </w:t>
-      </w:r>
-    </w:p>
-    <w:p>
-      <w:pPr>
-        <w:pStyle w:val="Listenabsatz"/>
-        <w:numPr>
-          <w:ilvl w:val="2"/>
-          <w:numId w:val="1"/>
-        </w:numPr>
-        <w:jc w:val="both"/>
-        <w:rPr>
-          <w:rFonts w:ascii="Times New Roman" w:hAnsi="Times New Roman" w:cs="Times New Roman"/>
-          <w:sz w:val="24"/>
-        </w:rPr>
-      </w:pPr>
-      <w:r>
-        <w:rPr>
-          <w:rFonts w:ascii="Times New Roman" w:hAnsi="Times New Roman" w:cs="Times New Roman"/>
-          <w:sz w:val="24"/>
-        </w:rPr>
-        <w:t>Software description.</w:t>
-      </w:r>
-      <w:r>
-        <w:rPr>
-          <w:rFonts w:ascii="Times New Roman" w:hAnsi="Times New Roman" w:cs="Times New Roman"/>
-          <w:sz w:val="24"/>
-        </w:rPr>
-        <w:t xml:space="preserve"> (Max)</w:t>
-      </w:r>
-    </w:p>
-    <w:p>
-      <w:pPr>
-        <w:pStyle w:val="Listenabsatz"/>
-        <w:numPr>
-          <w:ilvl w:val="1"/>
-          <w:numId w:val="1"/>
-        </w:numPr>
-        <w:jc w:val="both"/>
-        <w:rPr>
-          <w:rFonts w:ascii="Times New Roman" w:hAnsi="Times New Roman" w:cs="Times New Roman"/>
-          <w:sz w:val="24"/>
-        </w:rPr>
-      </w:pPr>
-      <w:r>
-        <w:rPr>
-          <w:rFonts w:ascii="Times New Roman" w:hAnsi="Times New Roman" w:cs="Times New Roman"/>
-          <w:sz w:val="24"/>
-        </w:rPr>
-        <w:t xml:space="preserve"> Instructions of usage.</w:t>
-      </w:r>
-      <w:r>
-        <w:rPr>
-          <w:rFonts w:ascii="Times New Roman" w:hAnsi="Times New Roman" w:cs="Times New Roman"/>
-          <w:sz w:val="24"/>
-        </w:rPr>
-        <w:t xml:space="preserve"> </w:t>
-      </w:r>
-      <w:r>
-        <w:rPr>
-          <w:rFonts w:ascii="Times New Roman" w:hAnsi="Times New Roman" w:cs="Times New Roman"/>
-          <w:sz w:val="24"/>
-        </w:rPr>
-        <w:t>(README.me)</w:t>
-      </w:r>
-    </w:p>
-    <w:p>
-      <w:pPr>
-        <w:pStyle w:val="Listenabsatz"/>
-        <w:numPr>
-          <w:ilvl w:val="1"/>
-          <w:numId w:val="1"/>
-        </w:numPr>
-        <w:jc w:val="both"/>
-        <w:rPr>
-          <w:rFonts w:ascii="Times New Roman" w:hAnsi="Times New Roman" w:cs="Times New Roman"/>
-          <w:sz w:val="24"/>
-        </w:rPr>
-      </w:pPr>
-      <w:r>
-        <w:rPr>
-          <w:rFonts w:ascii="Times New Roman" w:hAnsi="Times New Roman" w:cs="Times New Roman"/>
-          <w:sz w:val="24"/>
-        </w:rPr>
-        <w:t>Conclusion.</w:t>
-      </w:r>
-      <w:r>
-        <w:rPr>
-          <w:rFonts w:ascii="Times New Roman" w:hAnsi="Times New Roman" w:cs="Times New Roman"/>
-          <w:sz w:val="24"/>
-        </w:rPr>
-        <w:t xml:space="preserve"> </w:t>
-      </w:r>
-      <w:r>
-        <w:rPr>
-          <w:rFonts w:ascii="Times New Roman" w:hAnsi="Times New Roman" w:cs="Times New Roman"/>
-          <w:sz w:val="24"/>
-        </w:rPr>
-        <w:t>(Max)</w:t>
-      </w:r>
-      <w:r>
-        <w:rPr>
-          <w:rFonts w:ascii="Times New Roman" w:hAnsi="Times New Roman" w:cs="Times New Roman"/>
-          <w:sz w:val="24"/>
-        </w:rPr>
-        <w:t>.</w:t>
-      </w:r>
-    </w:p>
-    <w:p>
-      <w:pPr>
-        <w:jc w:val="both"/>
-        <w:rPr>
-          <w:rFonts w:ascii="Times New Roman" w:hAnsi="Times New Roman" w:cs="Times New Roman"/>
-          <w:sz w:val="24"/>
-        </w:rPr>
-      </w:pPr>
-    </w:p>
-    <w:p>
-      <w:pPr>
-        <w:jc w:val="both"/>
-        <w:rPr>
-          <w:rFonts w:ascii="Times New Roman" w:hAnsi="Times New Roman" w:cs="Times New Roman"/>
-          <w:sz w:val="24"/>
-        </w:rPr>
-      </w:pPr>
-    </w:p>
-    <w:p>
-      <w:pPr>
-        <w:jc w:val="both"/>
-        <w:rPr>
-          <w:rFonts w:ascii="Times New Roman" w:hAnsi="Times New Roman" w:cs="Times New Roman"/>
-          <w:sz w:val="24"/>
-        </w:rPr>
-      </w:pPr>
-    </w:p>
-    <w:p>
-      <w:pPr>
-        <w:jc w:val="both"/>
-        <w:rPr>
-          <w:rFonts w:ascii="Times New Roman" w:hAnsi="Times New Roman" w:cs="Times New Roman"/>
-          <w:sz w:val="24"/>
-        </w:rPr>
-      </w:pPr>
-    </w:p>
-    <w:p>
-      <w:pPr>
-        <w:jc w:val="both"/>
-        <w:rPr>
-          <w:rFonts w:ascii="Times New Roman" w:hAnsi="Times New Roman" w:cs="Times New Roman"/>
-          <w:sz w:val="24"/>
-        </w:rPr>
-      </w:pPr>
-    </w:p>
-    <w:p>
-      <w:pPr>
-        <w:jc w:val="both"/>
-        <w:rPr>
-          <w:rFonts w:ascii="Times New Roman" w:hAnsi="Times New Roman" w:cs="Times New Roman"/>
-          <w:sz w:val="24"/>
-        </w:rPr>
-      </w:pPr>
-    </w:p>
-    <w:p>
-      <w:pPr>
-        <w:jc w:val="both"/>
-        <w:rPr>
-          <w:rFonts w:ascii="Times New Roman" w:hAnsi="Times New Roman" w:cs="Times New Roman"/>
-          <w:sz w:val="24"/>
-        </w:rPr>
-      </w:pPr>
-    </w:p>
-    <w:p>
-      <w:pPr>
-        <w:jc w:val="both"/>
-        <w:rPr>
-          <w:rFonts w:ascii="Times New Roman" w:hAnsi="Times New Roman" w:cs="Times New Roman"/>
-          <w:sz w:val="24"/>
-        </w:rPr>
-      </w:pPr>
-    </w:p>
-    <w:p>
-      <w:pPr>
-        <w:jc w:val="both"/>
-        <w:rPr>
-          <w:rFonts w:ascii="Times New Roman" w:hAnsi="Times New Roman" w:cs="Times New Roman"/>
-          <w:sz w:val="24"/>
-        </w:rPr>
-      </w:pPr>
-    </w:p>
-    <w:p>
-      <w:pPr>
-        <w:jc w:val="both"/>
-        <w:rPr>
-          <w:rFonts w:ascii="Times New Roman" w:hAnsi="Times New Roman" w:cs="Times New Roman"/>
-          <w:sz w:val="24"/>
-        </w:rPr>
-      </w:pPr>
-    </w:p>
-    <w:p>
-      <w:pPr>
-        <w:jc w:val="both"/>
-        <w:rPr>
-          <w:rFonts w:ascii="Times New Roman" w:hAnsi="Times New Roman" w:cs="Times New Roman"/>
-          <w:sz w:val="24"/>
-        </w:rPr>
-      </w:pPr>
-    </w:p>
-    <w:p>
-      <w:pPr>
-        <w:jc w:val="both"/>
-        <w:rPr>
-          <w:rFonts w:ascii="Times New Roman" w:hAnsi="Times New Roman" w:cs="Times New Roman"/>
-          <w:sz w:val="24"/>
-        </w:rPr>
-      </w:pPr>
-    </w:p>
-    <w:p>
-      <w:pPr>
-        <w:jc w:val="both"/>
-        <w:rPr>
-          <w:rFonts w:ascii="Times New Roman" w:hAnsi="Times New Roman" w:cs="Times New Roman"/>
-          <w:sz w:val="24"/>
-        </w:rPr>
-      </w:pPr>
-    </w:p>
-    <w:p>
-      <w:pPr>
-        <w:jc w:val="both"/>
-        <w:rPr>
-          <w:rFonts w:ascii="Times New Roman" w:hAnsi="Times New Roman" w:cs="Times New Roman"/>
-          <w:sz w:val="24"/>
-        </w:rPr>
-      </w:pPr>
-    </w:p>
-    <w:p>
-      <w:pPr>
         <w:jc w:val="both"/>
         <w:rPr>
           <w:rFonts w:ascii="Times New Roman" w:hAnsi="Times New Roman" w:cs="Times New Roman"/>
@@ -1091,7 +19,6 @@
           <w:i/>
           <w:sz w:val="28"/>
         </w:rPr>
-        <w:lastRenderedPageBreak/>
         <w:t>Introduction:</w:t>
       </w:r>
     </w:p>
@@ -1370,7 +297,16 @@
           <w:rFonts w:ascii="Times New Roman" w:hAnsi="Times New Roman" w:cs="Times New Roman"/>
           <w:sz w:val="24"/>
         </w:rPr>
-        <w:t>amount</w:t>
+        <w:t>am</w:t>
+      </w:r>
+      <w:bookmarkStart w:id="0" w:name="_GoBack"/>
+      <w:bookmarkEnd w:id="0"/>
+      <w:r>
+        <w:rPr>
+          <w:rFonts w:ascii="Times New Roman" w:hAnsi="Times New Roman" w:cs="Times New Roman"/>
+          <w:sz w:val="24"/>
+        </w:rPr>
+        <w:t>ount</w:t>
       </w:r>
       <w:proofErr w:type="gramEnd"/>
       <w:r>
@@ -2133,16 +1069,7 @@
           <w:rFonts w:ascii="Times New Roman" w:hAnsi="Times New Roman" w:cs="Times New Roman"/>
           <w:sz w:val="24"/>
         </w:rPr>
-        <w:t xml:space="preserve"> all of the steps needed for the encryption and decryption of data are always shown to the user in the log to the right of the window, which includes the public and private keys, as well as the encrypted message. Moreover, all of the algorithms are used in a hybrid way, meaning the symmetric key is asy</w:t>
-      </w:r>
-      <w:bookmarkStart w:id="0" w:name="_GoBack"/>
-      <w:bookmarkEnd w:id="0"/>
-      <w:r>
-        <w:rPr>
-          <w:rFonts w:ascii="Times New Roman" w:hAnsi="Times New Roman" w:cs="Times New Roman"/>
-          <w:sz w:val="24"/>
-        </w:rPr>
-        <w:t xml:space="preserve">mmetrically encrypted, while the messages themselves are </w:t>
+        <w:t xml:space="preserve"> all of the steps needed for the encryption and decryption of data are always shown to the user in the log to the right of the window, which includes the public and private keys, as well as the encrypted message. Moreover, all of the algorithms are used in a hybrid way, meaning the symmetric key is asymmetrically encrypted, while the messages themselves are </w:t>
       </w:r>
       <w:r>
         <w:rPr>
@@ -2150,21 +1077,7 @@
           <w:sz w:val="24"/>
         </w:rPr>
         <w:lastRenderedPageBreak/>
-        <w:t xml:space="preserve">encrypted symmetrically with the aforementioned key. This practice is done because the asymmetric encryption algorithms are more demanding </w:t>
-      </w:r>
-      <w:r>
-        <w:rPr>
-          <w:rFonts w:ascii="Times New Roman" w:hAnsi="Times New Roman" w:cs="Times New Roman"/>
-          <w:sz w:val="24"/>
-        </w:rPr>
-        <w:t>than the symmetric</w:t>
-      </w:r>
-      <w:r>
-        <w:rPr>
-          <w:rFonts w:ascii="Times New Roman" w:hAnsi="Times New Roman" w:cs="Times New Roman"/>
-          <w:sz w:val="24"/>
-        </w:rPr>
-        <w:t>, therefore taking more time and computing power. It is also the closest to reality, where both symmetric and asymmetric algorithms are used in conjunction in order to create the best security, while maintaining a certain feeling of instantaneousness.</w:t>
+        <w:t>encrypted symmetrically with the aforementioned key. This practice is done because the asymmetric encryption algorithms are more demanding than the symmetric, therefore taking more time and computing power. It is also the closest to reality, where both symmetric and asymmetric algorithms are used in conjunction in order to create the best security, while maintaining a certain feeling of instantaneousness.</w:t>
       </w:r>
     </w:p>
     <w:p>
@@ -2756,7 +1669,7 @@
       </w:pPr>
     </w:pPrDefault>
   </w:docDefaults>
-  <w:latentStyles w:defLockedState="0" w:defUIPriority="99" w:defSemiHidden="0" w:defUnhideWhenUsed="0" w:defQFormat="0" w:count="375">
+  <w:latentStyles w:defLockedState="0" w:defUIPriority="99" w:defSemiHidden="0" w:defUnhideWhenUsed="0" w:defQFormat="0" w:count="376">
     <w:lsdException w:name="Normal" w:uiPriority="0" w:qFormat="1"/>
     <w:lsdException w:name="heading 1" w:uiPriority="9" w:qFormat="1"/>
     <w:lsdException w:name="heading 2" w:semiHidden="1" w:uiPriority="9" w:unhideWhenUsed="1" w:qFormat="1"/>
@@ -2862,7 +1775,6 @@
     <w:lsdException w:name="HTML Sample" w:semiHidden="1" w:unhideWhenUsed="1"/>
     <w:lsdException w:name="HTML Typewriter" w:semiHidden="1" w:unhideWhenUsed="1"/>
     <w:lsdException w:name="HTML Variable" w:semiHidden="1" w:unhideWhenUsed="1"/>
-    <w:lsdException w:name="Normal Table" w:semiHidden="1" w:unhideWhenUsed="1"/>
     <w:lsdException w:name="annotation subject" w:semiHidden="1" w:unhideWhenUsed="1"/>
     <w:lsdException w:name="No List" w:semiHidden="1" w:unhideWhenUsed="1"/>
     <w:lsdException w:name="Outline List 1" w:semiHidden="1" w:unhideWhenUsed="1"/>
@@ -2909,10 +1821,8 @@
     <w:lsdException w:name="Table Subtle 2" w:semiHidden="1" w:unhideWhenUsed="1"/>
     <w:lsdException w:name="Table Web 1" w:semiHidden="1" w:unhideWhenUsed="1"/>
     <w:lsdException w:name="Table Web 2" w:semiHidden="1" w:unhideWhenUsed="1"/>
-    <w:lsdException w:name="Table Web 3" w:semiHidden="1" w:unhideWhenUsed="1"/>
     <w:lsdException w:name="Balloon Text" w:semiHidden="1" w:unhideWhenUsed="1"/>
     <w:lsdException w:name="Table Grid" w:uiPriority="39"/>
-    <w:lsdException w:name="Table Theme" w:semiHidden="1" w:unhideWhenUsed="1"/>
     <w:lsdException w:name="Placeholder Text" w:semiHidden="1"/>
     <w:lsdException w:name="No Spacing" w:uiPriority="1" w:qFormat="1"/>
     <w:lsdException w:name="Light Shading" w:uiPriority="60"/>
@@ -3132,6 +2042,7 @@
     <w:lsdException w:name="Smart Hyperlink" w:semiHidden="1" w:unhideWhenUsed="1"/>
     <w:lsdException w:name="Hashtag" w:semiHidden="1" w:unhideWhenUsed="1"/>
     <w:lsdException w:name="Unresolved Mention" w:semiHidden="1" w:unhideWhenUsed="1"/>
+    <w:lsdException w:name="Smart Link" w:semiHidden="1" w:unhideWhenUsed="1"/>
   </w:latentStyles>
   <w:style w:type="paragraph" w:default="1" w:styleId="Standard">
     <w:name w:val="Normal"/>

</xml_diff>

<commit_message>
Bericht Document angepasst und Logger geupdatet
</commit_message>
<xml_diff>
--- a/CryptoChat Report.docx
+++ b/CryptoChat Report.docx
@@ -297,16 +297,7 @@
           <w:rFonts w:ascii="Times New Roman" w:hAnsi="Times New Roman" w:cs="Times New Roman"/>
           <w:sz w:val="24"/>
         </w:rPr>
-        <w:t>am</w:t>
-      </w:r>
-      <w:bookmarkStart w:id="0" w:name="_GoBack"/>
-      <w:bookmarkEnd w:id="0"/>
-      <w:r>
-        <w:rPr>
-          <w:rFonts w:ascii="Times New Roman" w:hAnsi="Times New Roman" w:cs="Times New Roman"/>
-          <w:sz w:val="24"/>
-        </w:rPr>
-        <w:t>ount</w:t>
+        <w:t>amount</w:t>
       </w:r>
       <w:proofErr w:type="gramEnd"/>
       <w:r>
@@ -1091,6 +1082,156 @@
     </w:p>
     <w:p>
       <w:pPr>
+        <w:jc w:val="both"/>
+        <w:rPr>
+          <w:rFonts w:ascii="Times New Roman" w:hAnsi="Times New Roman" w:cs="Times New Roman"/>
+          <w:b/>
+          <w:i/>
+          <w:sz w:val="28"/>
+          <w:szCs w:val="28"/>
+        </w:rPr>
+      </w:pPr>
+      <w:r>
+        <w:rPr>
+          <w:rFonts w:ascii="Times New Roman" w:hAnsi="Times New Roman" w:cs="Times New Roman"/>
+          <w:b/>
+          <w:i/>
+          <w:sz w:val="28"/>
+          <w:szCs w:val="28"/>
+        </w:rPr>
+        <w:t>How to use:</w:t>
+      </w:r>
+    </w:p>
+    <w:p>
+      <w:pPr>
+        <w:jc w:val="both"/>
+        <w:rPr>
+          <w:rFonts w:ascii="Times New Roman" w:hAnsi="Times New Roman" w:cs="Times New Roman"/>
+          <w:sz w:val="24"/>
+          <w:szCs w:val="24"/>
+        </w:rPr>
+      </w:pPr>
+      <w:r>
+        <w:rPr>
+          <w:rFonts w:ascii="Times New Roman" w:hAnsi="Times New Roman" w:cs="Times New Roman"/>
+          <w:sz w:val="24"/>
+          <w:szCs w:val="24"/>
+        </w:rPr>
+        <w:t xml:space="preserve">The student’s initial thought was to make this application available to the world and thus public to the world wide web. Due to some limitations and security concerns on one of the students private Servers, we decided not to host the server-side implementation on our own. A user wanting to use the final program must follow two simple steps: </w:t>
+      </w:r>
+    </w:p>
+    <w:p>
+      <w:pPr>
+        <w:pStyle w:val="Listenabsatz"/>
+        <w:numPr>
+          <w:ilvl w:val="0"/>
+          <w:numId w:val="6"/>
+        </w:numPr>
+        <w:jc w:val="both"/>
+        <w:rPr>
+          <w:rFonts w:ascii="Times New Roman" w:hAnsi="Times New Roman" w:cs="Times New Roman"/>
+          <w:sz w:val="24"/>
+          <w:szCs w:val="24"/>
+        </w:rPr>
+      </w:pPr>
+      <w:r>
+        <w:rPr>
+          <w:rFonts w:ascii="Times New Roman" w:hAnsi="Times New Roman" w:cs="Times New Roman"/>
+          <w:sz w:val="24"/>
+          <w:szCs w:val="24"/>
+        </w:rPr>
+        <w:t>Run ServerMain.jar</w:t>
+      </w:r>
+    </w:p>
+    <w:p>
+      <w:pPr>
+        <w:pStyle w:val="Listenabsatz"/>
+        <w:numPr>
+          <w:ilvl w:val="0"/>
+          <w:numId w:val="6"/>
+        </w:numPr>
+        <w:jc w:val="both"/>
+        <w:rPr>
+          <w:rFonts w:ascii="Times New Roman" w:hAnsi="Times New Roman" w:cs="Times New Roman"/>
+          <w:sz w:val="24"/>
+          <w:szCs w:val="24"/>
+        </w:rPr>
+      </w:pPr>
+      <w:r>
+        <w:rPr>
+          <w:rFonts w:ascii="Times New Roman" w:hAnsi="Times New Roman" w:cs="Times New Roman"/>
+          <w:sz w:val="24"/>
+          <w:szCs w:val="24"/>
+        </w:rPr>
+        <w:t xml:space="preserve">Run ClientMain.jar </w:t>
+      </w:r>
+    </w:p>
+    <w:p>
+      <w:pPr>
+        <w:jc w:val="both"/>
+        <w:rPr>
+          <w:rFonts w:ascii="Times New Roman" w:hAnsi="Times New Roman" w:cs="Times New Roman"/>
+          <w:sz w:val="24"/>
+          <w:szCs w:val="24"/>
+        </w:rPr>
+      </w:pPr>
+      <w:r>
+        <w:rPr>
+          <w:rFonts w:ascii="Times New Roman" w:hAnsi="Times New Roman" w:cs="Times New Roman"/>
+          <w:sz w:val="24"/>
+          <w:szCs w:val="24"/>
+        </w:rPr>
+        <w:t xml:space="preserve">And that’s it! The user will probably want to run two instances of the </w:t>
+      </w:r>
+      <w:proofErr w:type="spellStart"/>
+      <w:r>
+        <w:rPr>
+          <w:rFonts w:ascii="Times New Roman" w:hAnsi="Times New Roman" w:cs="Times New Roman"/>
+          <w:sz w:val="24"/>
+          <w:szCs w:val="24"/>
+        </w:rPr>
+        <w:t>ClientMain</w:t>
+      </w:r>
+      <w:proofErr w:type="spellEnd"/>
+      <w:r>
+        <w:rPr>
+          <w:rFonts w:ascii="Times New Roman" w:hAnsi="Times New Roman" w:cs="Times New Roman"/>
+          <w:sz w:val="24"/>
+          <w:szCs w:val="24"/>
+        </w:rPr>
+        <w:t xml:space="preserve"> program, since we are talking about a messaging application. </w:t>
+      </w:r>
+      <w:r>
+        <w:rPr>
+          <w:rFonts w:ascii="Times New Roman" w:hAnsi="Times New Roman" w:cs="Times New Roman"/>
+          <w:sz w:val="24"/>
+          <w:szCs w:val="24"/>
+        </w:rPr>
+        <w:t xml:space="preserve">Therefore, everything happens locally on the users computer. </w:t>
+      </w:r>
+      <w:bookmarkStart w:id="0" w:name="_GoBack"/>
+      <w:bookmarkEnd w:id="0"/>
+    </w:p>
+    <w:p>
+      <w:pPr>
+        <w:jc w:val="both"/>
+        <w:rPr>
+          <w:rFonts w:ascii="Times New Roman" w:hAnsi="Times New Roman" w:cs="Times New Roman"/>
+          <w:sz w:val="24"/>
+        </w:rPr>
+      </w:pPr>
+    </w:p>
+    <w:p>
+      <w:pPr>
+        <w:jc w:val="both"/>
+        <w:rPr>
+          <w:rFonts w:ascii="Times New Roman" w:hAnsi="Times New Roman" w:cs="Times New Roman"/>
+          <w:sz w:val="24"/>
+        </w:rPr>
+      </w:pPr>
+    </w:p>
+    <w:p>
+      <w:pPr>
         <w:pStyle w:val="Listenabsatz"/>
         <w:jc w:val="both"/>
         <w:rPr>
@@ -1233,6 +1374,92 @@
     </w:lvl>
   </w:abstractNum>
   <w:abstractNum w:abstractNumId="1" w15:restartNumberingAfterBreak="0">
+    <w:nsid w:val="24976A83"/>
+    <w:multiLevelType w:val="hybridMultilevel"/>
+    <w:tmpl w:val="E28C9DDC"/>
+    <w:lvl w:ilvl="0" w:tplc="0407000F">
+      <w:start w:val="1"/>
+      <w:numFmt w:val="decimal"/>
+      <w:lvlText w:val="%1."/>
+      <w:lvlJc w:val="left"/>
+      <w:pPr>
+        <w:ind w:left="1444" w:hanging="360"/>
+      </w:pPr>
+    </w:lvl>
+    <w:lvl w:ilvl="1" w:tplc="04070019" w:tentative="1">
+      <w:start w:val="1"/>
+      <w:numFmt w:val="lowerLetter"/>
+      <w:lvlText w:val="%2."/>
+      <w:lvlJc w:val="left"/>
+      <w:pPr>
+        <w:ind w:left="2164" w:hanging="360"/>
+      </w:pPr>
+    </w:lvl>
+    <w:lvl w:ilvl="2" w:tplc="0407001B" w:tentative="1">
+      <w:start w:val="1"/>
+      <w:numFmt w:val="lowerRoman"/>
+      <w:lvlText w:val="%3."/>
+      <w:lvlJc w:val="right"/>
+      <w:pPr>
+        <w:ind w:left="2884" w:hanging="180"/>
+      </w:pPr>
+    </w:lvl>
+    <w:lvl w:ilvl="3" w:tplc="0407000F" w:tentative="1">
+      <w:start w:val="1"/>
+      <w:numFmt w:val="decimal"/>
+      <w:lvlText w:val="%4."/>
+      <w:lvlJc w:val="left"/>
+      <w:pPr>
+        <w:ind w:left="3604" w:hanging="360"/>
+      </w:pPr>
+    </w:lvl>
+    <w:lvl w:ilvl="4" w:tplc="04070019" w:tentative="1">
+      <w:start w:val="1"/>
+      <w:numFmt w:val="lowerLetter"/>
+      <w:lvlText w:val="%5."/>
+      <w:lvlJc w:val="left"/>
+      <w:pPr>
+        <w:ind w:left="4324" w:hanging="360"/>
+      </w:pPr>
+    </w:lvl>
+    <w:lvl w:ilvl="5" w:tplc="0407001B" w:tentative="1">
+      <w:start w:val="1"/>
+      <w:numFmt w:val="lowerRoman"/>
+      <w:lvlText w:val="%6."/>
+      <w:lvlJc w:val="right"/>
+      <w:pPr>
+        <w:ind w:left="5044" w:hanging="180"/>
+      </w:pPr>
+    </w:lvl>
+    <w:lvl w:ilvl="6" w:tplc="0407000F" w:tentative="1">
+      <w:start w:val="1"/>
+      <w:numFmt w:val="decimal"/>
+      <w:lvlText w:val="%7."/>
+      <w:lvlJc w:val="left"/>
+      <w:pPr>
+        <w:ind w:left="5764" w:hanging="360"/>
+      </w:pPr>
+    </w:lvl>
+    <w:lvl w:ilvl="7" w:tplc="04070019" w:tentative="1">
+      <w:start w:val="1"/>
+      <w:numFmt w:val="lowerLetter"/>
+      <w:lvlText w:val="%8."/>
+      <w:lvlJc w:val="left"/>
+      <w:pPr>
+        <w:ind w:left="6484" w:hanging="360"/>
+      </w:pPr>
+    </w:lvl>
+    <w:lvl w:ilvl="8" w:tplc="0407001B" w:tentative="1">
+      <w:start w:val="1"/>
+      <w:numFmt w:val="lowerRoman"/>
+      <w:lvlText w:val="%9."/>
+      <w:lvlJc w:val="right"/>
+      <w:pPr>
+        <w:ind w:left="7204" w:hanging="180"/>
+      </w:pPr>
+    </w:lvl>
+  </w:abstractNum>
+  <w:abstractNum w:abstractNumId="2" w15:restartNumberingAfterBreak="0">
     <w:nsid w:val="2ACF06F2"/>
     <w:multiLevelType w:val="hybridMultilevel"/>
     <w:tmpl w:val="2B5A8E3C"/>
@@ -1321,7 +1548,7 @@
       </w:pPr>
     </w:lvl>
   </w:abstractNum>
-  <w:abstractNum w:abstractNumId="2" w15:restartNumberingAfterBreak="0">
+  <w:abstractNum w:abstractNumId="3" w15:restartNumberingAfterBreak="0">
     <w:nsid w:val="5E193AE8"/>
     <w:multiLevelType w:val="hybridMultilevel"/>
     <w:tmpl w:val="B0B83722"/>
@@ -1410,7 +1637,7 @@
       </w:pPr>
     </w:lvl>
   </w:abstractNum>
-  <w:abstractNum w:abstractNumId="3" w15:restartNumberingAfterBreak="0">
+  <w:abstractNum w:abstractNumId="4" w15:restartNumberingAfterBreak="0">
     <w:nsid w:val="69E96C1B"/>
     <w:multiLevelType w:val="hybridMultilevel"/>
     <w:tmpl w:val="0AAA9DBA"/>
@@ -1522,7 +1749,7 @@
       </w:rPr>
     </w:lvl>
   </w:abstractNum>
-  <w:abstractNum w:abstractNumId="4" w15:restartNumberingAfterBreak="0">
+  <w:abstractNum w:abstractNumId="5" w15:restartNumberingAfterBreak="0">
     <w:nsid w:val="70DA25EB"/>
     <w:multiLevelType w:val="hybridMultilevel"/>
     <w:tmpl w:val="62B89330"/>
@@ -1638,16 +1865,19 @@
     <w:abstractNumId w:val="0"/>
   </w:num>
   <w:num w:numId="2">
+    <w:abstractNumId w:val="3"/>
+  </w:num>
+  <w:num w:numId="3">
     <w:abstractNumId w:val="2"/>
   </w:num>
-  <w:num w:numId="3">
-    <w:abstractNumId w:val="1"/>
-  </w:num>
   <w:num w:numId="4">
-    <w:abstractNumId w:val="3"/>
+    <w:abstractNumId w:val="4"/>
   </w:num>
   <w:num w:numId="5">
-    <w:abstractNumId w:val="4"/>
+    <w:abstractNumId w:val="5"/>
+  </w:num>
+  <w:num w:numId="6">
+    <w:abstractNumId w:val="1"/>
   </w:num>
 </w:numbering>
 </file>
@@ -1775,6 +2005,7 @@
     <w:lsdException w:name="HTML Sample" w:semiHidden="1" w:unhideWhenUsed="1"/>
     <w:lsdException w:name="HTML Typewriter" w:semiHidden="1" w:unhideWhenUsed="1"/>
     <w:lsdException w:name="HTML Variable" w:semiHidden="1" w:unhideWhenUsed="1"/>
+    <w:lsdException w:name="Normal Table" w:semiHidden="1" w:unhideWhenUsed="1"/>
     <w:lsdException w:name="annotation subject" w:semiHidden="1" w:unhideWhenUsed="1"/>
     <w:lsdException w:name="No List" w:semiHidden="1" w:unhideWhenUsed="1"/>
     <w:lsdException w:name="Outline List 1" w:semiHidden="1" w:unhideWhenUsed="1"/>
@@ -1821,8 +2052,10 @@
     <w:lsdException w:name="Table Subtle 2" w:semiHidden="1" w:unhideWhenUsed="1"/>
     <w:lsdException w:name="Table Web 1" w:semiHidden="1" w:unhideWhenUsed="1"/>
     <w:lsdException w:name="Table Web 2" w:semiHidden="1" w:unhideWhenUsed="1"/>
+    <w:lsdException w:name="Table Web 3" w:semiHidden="1" w:unhideWhenUsed="1"/>
     <w:lsdException w:name="Balloon Text" w:semiHidden="1" w:unhideWhenUsed="1"/>
     <w:lsdException w:name="Table Grid" w:uiPriority="39"/>
+    <w:lsdException w:name="Table Theme" w:semiHidden="1" w:unhideWhenUsed="1"/>
     <w:lsdException w:name="Placeholder Text" w:semiHidden="1"/>
     <w:lsdException w:name="No Spacing" w:uiPriority="1" w:qFormat="1"/>
     <w:lsdException w:name="Light Shading" w:uiPriority="60"/>

</xml_diff>